<commit_message>
Documento de Planejamento pronto p/ impressão
Finalizado
</commit_message>
<xml_diff>
--- a/Vitor/Documento de Planejamento e Acompanhamento.docx
+++ b/Vitor/Documento de Planejamento e Acompanhamento.docx
@@ -1,6 +1,6 @@
 
 <file path=word/document.xml><?xml version="1.0" encoding="utf-8"?>
-<w:document xmlns:ve="http://schemas.openxmlformats.org/markup-compatibility/2006" xmlns:o="urn:schemas-microsoft-com:office:office" xmlns:r="http://schemas.openxmlformats.org/officeDocument/2006/relationships" xmlns:m="http://schemas.openxmlformats.org/officeDocument/2006/math" xmlns:v="urn:schemas-microsoft-com:vml" xmlns:wp="http://schemas.openxmlformats.org/drawingml/2006/wordprocessingDrawing" xmlns:w10="urn:schemas-microsoft-com:office:word" xmlns:w="http://schemas.openxmlformats.org/wordprocessingml/2006/main" xmlns:wne="http://schemas.microsoft.com/office/word/2006/wordml">
+<w:document xmlns:wpc="http://schemas.microsoft.com/office/word/2010/wordprocessingCanvas" xmlns:cx="http://schemas.microsoft.com/office/drawing/2014/chartex" xmlns:cx1="http://schemas.microsoft.com/office/drawing/2015/9/8/chartex" xmlns:cx2="http://schemas.microsoft.com/office/drawing/2015/10/21/chartex" xmlns:mc="http://schemas.openxmlformats.org/markup-compatibility/2006" xmlns:o="urn:schemas-microsoft-com:office:office" xmlns:r="http://schemas.openxmlformats.org/officeDocument/2006/relationships" xmlns:m="http://schemas.openxmlformats.org/officeDocument/2006/math" xmlns:v="urn:schemas-microsoft-com:vml" xmlns:wp14="http://schemas.microsoft.com/office/word/2010/wordprocessingDrawing" xmlns:wp="http://schemas.openxmlformats.org/drawingml/2006/wordprocessingDrawing" xmlns:w10="urn:schemas-microsoft-com:office:word" xmlns:w="http://schemas.openxmlformats.org/wordprocessingml/2006/main" xmlns:w14="http://schemas.microsoft.com/office/word/2010/wordml" xmlns:w15="http://schemas.microsoft.com/office/word/2012/wordml" xmlns:w16se="http://schemas.microsoft.com/office/word/2015/wordml/symex" xmlns:wpg="http://schemas.microsoft.com/office/word/2010/wordprocessingGroup" xmlns:wpi="http://schemas.microsoft.com/office/word/2010/wordprocessingInk" xmlns:wne="http://schemas.microsoft.com/office/word/2006/wordml" xmlns:wps="http://schemas.microsoft.com/office/word/2010/wordprocessingShape" mc:Ignorable="w14 w15 w16se wp14">
   <w:body>
     <w:p>
       <w:pPr>
@@ -9,8 +9,6 @@
           <w:rFonts w:ascii="Arial" w:hAnsi="Arial" w:cs="Arial"/>
         </w:rPr>
       </w:pPr>
-      <w:bookmarkStart w:id="0" w:name="_GoBack"/>
-      <w:bookmarkEnd w:id="0"/>
       <w:r>
         <w:rPr>
           <w:rFonts w:ascii="Times New Roman" w:hAnsi="Times New Roman" w:cs="Times New Roman"/>
@@ -463,6 +461,325 @@
         <w:jc w:val="center"/>
         <w:rPr>
           <w:rFonts w:ascii="Arial" w:hAnsi="Arial" w:cs="Arial"/>
+        </w:rPr>
+      </w:pPr>
+    </w:p>
+    <w:p>
+      <w:pPr>
+        <w:jc w:val="center"/>
+        <w:rPr>
+          <w:b/>
+          <w:sz w:val="28"/>
+          <w:szCs w:val="28"/>
+        </w:rPr>
+      </w:pPr>
+      <w:r>
+        <w:rPr>
+          <w:b/>
+          <w:sz w:val="28"/>
+          <w:szCs w:val="28"/>
+        </w:rPr>
+        <w:lastRenderedPageBreak/>
+        <w:t>Histórico de Revisões</w:t>
+      </w:r>
+    </w:p>
+    <w:tbl>
+      <w:tblPr>
+        <w:tblW w:w="0" w:type="auto"/>
+        <w:tblBorders>
+          <w:top w:val="single" w:sz="4" w:space="0" w:color="auto"/>
+          <w:left w:val="single" w:sz="4" w:space="0" w:color="auto"/>
+          <w:bottom w:val="single" w:sz="4" w:space="0" w:color="auto"/>
+          <w:right w:val="single" w:sz="4" w:space="0" w:color="auto"/>
+          <w:insideH w:val="single" w:sz="4" w:space="0" w:color="auto"/>
+          <w:insideV w:val="single" w:sz="4" w:space="0" w:color="auto"/>
+        </w:tblBorders>
+        <w:tblLook w:val="04A0" w:firstRow="1" w:lastRow="0" w:firstColumn="1" w:lastColumn="0" w:noHBand="0" w:noVBand="1"/>
+      </w:tblPr>
+      <w:tblGrid>
+        <w:gridCol w:w="2444"/>
+        <w:gridCol w:w="1009"/>
+        <w:gridCol w:w="3884"/>
+        <w:gridCol w:w="2445"/>
+      </w:tblGrid>
+      <w:tr>
+        <w:tc>
+          <w:tcPr>
+            <w:tcW w:w="2444" w:type="dxa"/>
+            <w:shd w:val="clear" w:color="auto" w:fill="auto"/>
+          </w:tcPr>
+          <w:p>
+            <w:pPr>
+              <w:jc w:val="center"/>
+              <w:rPr>
+                <w:sz w:val="28"/>
+                <w:szCs w:val="28"/>
+              </w:rPr>
+            </w:pPr>
+            <w:r>
+              <w:rPr>
+                <w:sz w:val="28"/>
+                <w:szCs w:val="28"/>
+              </w:rPr>
+              <w:t>Data</w:t>
+            </w:r>
+          </w:p>
+        </w:tc>
+        <w:tc>
+          <w:tcPr>
+            <w:tcW w:w="1005" w:type="dxa"/>
+            <w:shd w:val="clear" w:color="auto" w:fill="auto"/>
+          </w:tcPr>
+          <w:p>
+            <w:pPr>
+              <w:jc w:val="center"/>
+              <w:rPr>
+                <w:sz w:val="28"/>
+                <w:szCs w:val="28"/>
+              </w:rPr>
+            </w:pPr>
+            <w:r>
+              <w:rPr>
+                <w:sz w:val="28"/>
+                <w:szCs w:val="28"/>
+              </w:rPr>
+              <w:t>Versão</w:t>
+            </w:r>
+          </w:p>
+        </w:tc>
+        <w:tc>
+          <w:tcPr>
+            <w:tcW w:w="3884" w:type="dxa"/>
+            <w:shd w:val="clear" w:color="auto" w:fill="auto"/>
+          </w:tcPr>
+          <w:p>
+            <w:pPr>
+              <w:jc w:val="center"/>
+              <w:rPr>
+                <w:sz w:val="28"/>
+                <w:szCs w:val="28"/>
+              </w:rPr>
+            </w:pPr>
+            <w:r>
+              <w:rPr>
+                <w:sz w:val="28"/>
+                <w:szCs w:val="28"/>
+              </w:rPr>
+              <w:t>Descrição</w:t>
+            </w:r>
+          </w:p>
+        </w:tc>
+        <w:tc>
+          <w:tcPr>
+            <w:tcW w:w="2445" w:type="dxa"/>
+            <w:shd w:val="clear" w:color="auto" w:fill="auto"/>
+          </w:tcPr>
+          <w:p>
+            <w:pPr>
+              <w:jc w:val="center"/>
+              <w:rPr>
+                <w:sz w:val="28"/>
+                <w:szCs w:val="28"/>
+              </w:rPr>
+            </w:pPr>
+            <w:r>
+              <w:rPr>
+                <w:sz w:val="28"/>
+                <w:szCs w:val="28"/>
+              </w:rPr>
+              <w:t>Autor</w:t>
+            </w:r>
+          </w:p>
+        </w:tc>
+      </w:tr>
+      <w:tr>
+        <w:tc>
+          <w:tcPr>
+            <w:tcW w:w="2444" w:type="dxa"/>
+            <w:shd w:val="clear" w:color="auto" w:fill="auto"/>
+          </w:tcPr>
+          <w:p>
+            <w:pPr>
+              <w:jc w:val="center"/>
+              <w:rPr>
+                <w:sz w:val="28"/>
+                <w:szCs w:val="28"/>
+              </w:rPr>
+            </w:pPr>
+            <w:r>
+              <w:rPr>
+                <w:sz w:val="28"/>
+                <w:szCs w:val="28"/>
+              </w:rPr>
+              <w:t>03/06/16</w:t>
+            </w:r>
+          </w:p>
+        </w:tc>
+        <w:tc>
+          <w:tcPr>
+            <w:tcW w:w="1005" w:type="dxa"/>
+            <w:shd w:val="clear" w:color="auto" w:fill="auto"/>
+          </w:tcPr>
+          <w:p>
+            <w:pPr>
+              <w:jc w:val="center"/>
+              <w:rPr>
+                <w:sz w:val="28"/>
+                <w:szCs w:val="28"/>
+              </w:rPr>
+            </w:pPr>
+            <w:r>
+              <w:rPr>
+                <w:sz w:val="28"/>
+                <w:szCs w:val="28"/>
+              </w:rPr>
+              <w:t>1.0</w:t>
+            </w:r>
+          </w:p>
+        </w:tc>
+        <w:tc>
+          <w:tcPr>
+            <w:tcW w:w="3884" w:type="dxa"/>
+            <w:shd w:val="clear" w:color="auto" w:fill="auto"/>
+          </w:tcPr>
+          <w:p>
+            <w:pPr>
+              <w:jc w:val="center"/>
+              <w:rPr>
+                <w:sz w:val="28"/>
+                <w:szCs w:val="28"/>
+              </w:rPr>
+            </w:pPr>
+            <w:r>
+              <w:rPr>
+                <w:sz w:val="28"/>
+                <w:szCs w:val="28"/>
+              </w:rPr>
+              <w:t>Criação do Documento com o Cálculo de FP, Lista de Riscos e Formulário de Riscos</w:t>
+            </w:r>
+          </w:p>
+        </w:tc>
+        <w:tc>
+          <w:tcPr>
+            <w:tcW w:w="2445" w:type="dxa"/>
+            <w:shd w:val="clear" w:color="auto" w:fill="auto"/>
+          </w:tcPr>
+          <w:p>
+            <w:pPr>
+              <w:jc w:val="center"/>
+              <w:rPr>
+                <w:sz w:val="28"/>
+                <w:szCs w:val="28"/>
+              </w:rPr>
+            </w:pPr>
+            <w:r>
+              <w:rPr>
+                <w:sz w:val="28"/>
+                <w:szCs w:val="28"/>
+              </w:rPr>
+              <w:t>Vitor Artoni</w:t>
+            </w:r>
+          </w:p>
+        </w:tc>
+      </w:tr>
+      <w:tr>
+        <w:tc>
+          <w:tcPr>
+            <w:tcW w:w="2444" w:type="dxa"/>
+            <w:shd w:val="clear" w:color="auto" w:fill="auto"/>
+          </w:tcPr>
+          <w:p>
+            <w:pPr>
+              <w:jc w:val="center"/>
+              <w:rPr>
+                <w:sz w:val="28"/>
+                <w:szCs w:val="28"/>
+              </w:rPr>
+            </w:pPr>
+            <w:r>
+              <w:rPr>
+                <w:sz w:val="28"/>
+                <w:szCs w:val="28"/>
+              </w:rPr>
+              <w:t>08/06/16</w:t>
+            </w:r>
+          </w:p>
+        </w:tc>
+        <w:tc>
+          <w:tcPr>
+            <w:tcW w:w="1005" w:type="dxa"/>
+            <w:shd w:val="clear" w:color="auto" w:fill="auto"/>
+          </w:tcPr>
+          <w:p>
+            <w:pPr>
+              <w:jc w:val="center"/>
+              <w:rPr>
+                <w:sz w:val="28"/>
+                <w:szCs w:val="28"/>
+              </w:rPr>
+            </w:pPr>
+            <w:r>
+              <w:rPr>
+                <w:sz w:val="28"/>
+                <w:szCs w:val="28"/>
+              </w:rPr>
+              <w:t>1.1</w:t>
+            </w:r>
+          </w:p>
+        </w:tc>
+        <w:tc>
+          <w:tcPr>
+            <w:tcW w:w="3884" w:type="dxa"/>
+            <w:shd w:val="clear" w:color="auto" w:fill="auto"/>
+          </w:tcPr>
+          <w:p>
+            <w:pPr>
+              <w:jc w:val="center"/>
+              <w:rPr>
+                <w:sz w:val="28"/>
+                <w:szCs w:val="28"/>
+              </w:rPr>
+            </w:pPr>
+            <w:r>
+              <w:rPr>
+                <w:sz w:val="28"/>
+                <w:szCs w:val="28"/>
+              </w:rPr>
+              <w:t>Complementação final e ajustes para impressão</w:t>
+            </w:r>
+          </w:p>
+        </w:tc>
+        <w:tc>
+          <w:tcPr>
+            <w:tcW w:w="2445" w:type="dxa"/>
+            <w:shd w:val="clear" w:color="auto" w:fill="auto"/>
+          </w:tcPr>
+          <w:p>
+            <w:pPr>
+              <w:jc w:val="center"/>
+              <w:rPr>
+                <w:sz w:val="28"/>
+                <w:szCs w:val="28"/>
+              </w:rPr>
+            </w:pPr>
+            <w:r>
+              <w:rPr>
+                <w:sz w:val="28"/>
+                <w:szCs w:val="28"/>
+              </w:rPr>
+              <w:t>Vitor Artoni</w:t>
+            </w:r>
+          </w:p>
+        </w:tc>
+      </w:tr>
+    </w:tbl>
+    <w:p>
+      <w:pPr>
+        <w:jc w:val="center"/>
+        <w:rPr>
+          <w:b/>
+          <w:sz w:val="28"/>
+          <w:szCs w:val="28"/>
         </w:rPr>
       </w:pPr>
     </w:p>
@@ -509,7 +826,7 @@
           <w:insideH w:val="single" w:sz="4" w:space="0" w:color="auto"/>
           <w:insideV w:val="single" w:sz="4" w:space="0" w:color="auto"/>
         </w:tblBorders>
-        <w:tblLook w:val="0000"/>
+        <w:tblLook w:val="0000" w:firstRow="0" w:lastRow="0" w:firstColumn="0" w:lastColumn="0" w:noHBand="0" w:noVBand="0"/>
       </w:tblPr>
       <w:tblGrid>
         <w:gridCol w:w="1616"/>
@@ -742,7 +1059,7 @@
       </w:tr>
       <w:tr>
         <w:trPr>
-          <w:trHeight w:val="716"/>
+          <w:trHeight w:val="515"/>
         </w:trPr>
         <w:tc>
           <w:tcPr>
@@ -915,7 +1232,7 @@
       </w:tr>
       <w:tr>
         <w:trPr>
-          <w:trHeight w:val="698"/>
+          <w:trHeight w:val="227"/>
         </w:trPr>
         <w:tc>
           <w:tcPr>
@@ -1088,7 +1405,7 @@
       </w:tr>
       <w:tr>
         <w:trPr>
-          <w:trHeight w:val="694"/>
+          <w:trHeight w:val="529"/>
         </w:trPr>
         <w:tc>
           <w:tcPr>
@@ -1629,13 +1946,6 @@
     </w:p>
     <w:p>
       <w:pPr>
-        <w:rPr>
-          <w:rFonts w:ascii="Arial" w:hAnsi="Arial" w:cs="Arial"/>
-        </w:rPr>
-      </w:pPr>
-    </w:p>
-    <w:p>
-      <w:pPr>
         <w:jc w:val="both"/>
         <w:rPr>
           <w:rFonts w:ascii="Arial" w:hAnsi="Arial" w:cs="Arial"/>
@@ -1653,7 +1963,7 @@
     </w:p>
     <w:p>
       <w:pPr>
-        <w:pStyle w:val="ListParagraph"/>
+        <w:pStyle w:val="PargrafodaLista"/>
         <w:spacing w:line="240" w:lineRule="auto"/>
         <w:ind w:left="0"/>
         <w:rPr>
@@ -1683,7 +1993,7 @@
     </w:p>
     <w:p>
       <w:pPr>
-        <w:pStyle w:val="ListParagraph"/>
+        <w:pStyle w:val="PargrafodaLista"/>
         <w:spacing w:line="240" w:lineRule="auto"/>
         <w:ind w:left="0"/>
         <w:rPr>
@@ -1713,7 +2023,7 @@
     </w:p>
     <w:p>
       <w:pPr>
-        <w:pStyle w:val="ListParagraph"/>
+        <w:pStyle w:val="PargrafodaLista"/>
         <w:spacing w:line="240" w:lineRule="auto"/>
         <w:ind w:left="0"/>
         <w:rPr>
@@ -1743,7 +2053,7 @@
     </w:p>
     <w:p>
       <w:pPr>
-        <w:pStyle w:val="ListParagraph"/>
+        <w:pStyle w:val="PargrafodaLista"/>
         <w:spacing w:line="240" w:lineRule="auto"/>
         <w:ind w:left="0"/>
       </w:pPr>
@@ -1767,7 +2077,7 @@
     </w:p>
     <w:p>
       <w:pPr>
-        <w:pStyle w:val="ListParagraph"/>
+        <w:pStyle w:val="PargrafodaLista"/>
         <w:spacing w:line="240" w:lineRule="auto"/>
         <w:ind w:left="0"/>
       </w:pPr>
@@ -1791,13 +2101,15 @@
     </w:p>
     <w:p>
       <w:pPr>
-        <w:pStyle w:val="ListParagraph"/>
+        <w:pStyle w:val="PargrafodaLista"/>
         <w:spacing w:line="240" w:lineRule="auto"/>
         <w:ind w:left="0"/>
         <w:rPr>
           <w:rFonts w:ascii="Times New Roman" w:hAnsi="Times New Roman" w:cs="Times New Roman"/>
         </w:rPr>
       </w:pPr>
+      <w:bookmarkStart w:id="0" w:name="_GoBack"/>
+      <w:bookmarkEnd w:id="0"/>
       <w:r>
         <w:rPr>
           <w:b/>
@@ -1837,7 +2149,7 @@
     </w:p>
     <w:p>
       <w:pPr>
-        <w:pStyle w:val="ListParagraph"/>
+        <w:pStyle w:val="PargrafodaLista"/>
         <w:spacing w:line="240" w:lineRule="auto"/>
         <w:ind w:left="0"/>
         <w:rPr>
@@ -1883,7 +2195,7 @@
     </w:p>
     <w:p>
       <w:pPr>
-        <w:pStyle w:val="ListParagraph"/>
+        <w:pStyle w:val="PargrafodaLista"/>
         <w:spacing w:line="240" w:lineRule="auto"/>
         <w:ind w:left="0"/>
         <w:rPr>
@@ -1929,7 +2241,7 @@
     </w:p>
     <w:p>
       <w:pPr>
-        <w:pStyle w:val="ListParagraph"/>
+        <w:pStyle w:val="PargrafodaLista"/>
         <w:spacing w:line="240" w:lineRule="auto"/>
         <w:ind w:left="0"/>
       </w:pPr>
@@ -1953,7 +2265,7 @@
     </w:p>
     <w:p>
       <w:pPr>
-        <w:pStyle w:val="ListParagraph"/>
+        <w:pStyle w:val="PargrafodaLista"/>
         <w:spacing w:line="240" w:lineRule="auto"/>
         <w:ind w:left="0"/>
       </w:pPr>
@@ -1977,7 +2289,7 @@
     </w:p>
     <w:p>
       <w:pPr>
-        <w:pStyle w:val="ListParagraph"/>
+        <w:pStyle w:val="PargrafodaLista"/>
         <w:spacing w:line="240" w:lineRule="auto"/>
         <w:ind w:left="0"/>
       </w:pPr>
@@ -2001,7 +2313,7 @@
     </w:p>
     <w:p>
       <w:pPr>
-        <w:pStyle w:val="ListParagraph"/>
+        <w:pStyle w:val="PargrafodaLista"/>
         <w:spacing w:line="240" w:lineRule="auto"/>
         <w:ind w:left="0"/>
       </w:pPr>
@@ -2025,7 +2337,7 @@
     </w:p>
     <w:p>
       <w:pPr>
-        <w:pStyle w:val="ListParagraph"/>
+        <w:pStyle w:val="PargrafodaLista"/>
         <w:spacing w:line="240" w:lineRule="auto"/>
         <w:ind w:left="0"/>
       </w:pPr>
@@ -2049,7 +2361,7 @@
     </w:p>
     <w:p>
       <w:pPr>
-        <w:pStyle w:val="ListParagraph"/>
+        <w:pStyle w:val="PargrafodaLista"/>
         <w:spacing w:line="240" w:lineRule="auto"/>
         <w:ind w:left="0"/>
       </w:pPr>
@@ -2073,9 +2385,9 @@
     </w:p>
     <w:p>
       <w:pPr>
-        <w:pStyle w:val="ListParagraph"/>
+        <w:pStyle w:val="PargrafodaLista"/>
+        <w:spacing w:line="240" w:lineRule="auto"/>
         <w:ind w:left="0"/>
-        <w:jc w:val="both"/>
         <w:rPr>
           <w:b/>
           <w:bCs/>
@@ -2091,153 +2403,60 @@
     </w:p>
     <w:p>
       <w:pPr>
-        <w:pStyle w:val="ListParagraph"/>
-        <w:ind w:left="0"/>
-        <w:jc w:val="both"/>
-        <w:rPr>
-          <w:rFonts w:ascii="Times New Roman" w:hAnsi="Times New Roman" w:cs="Times New Roman"/>
-          <w:b/>
-          <w:bCs/>
-        </w:rPr>
-      </w:pPr>
-    </w:p>
-    <w:p>
-      <w:pPr>
-        <w:ind w:left="1416" w:firstLine="708"/>
-        <w:rPr>
-          <w:rFonts w:ascii="Arial" w:hAnsi="Arial" w:cs="Arial"/>
-          <w:b/>
-          <w:bCs/>
-        </w:rPr>
-      </w:pPr>
-      <w:r>
-        <w:rPr>
-          <w:b/>
-          <w:bCs/>
-        </w:rPr>
-        <w:t>FP = 23 * [0,65 + 0,01 * 18]</w:t>
-      </w:r>
-    </w:p>
-    <w:p>
-      <w:pPr>
-        <w:ind w:left="1416" w:firstLine="708"/>
-        <w:rPr>
-          <w:rFonts w:ascii="Arial" w:hAnsi="Arial" w:cs="Arial"/>
-          <w:b/>
-          <w:bCs/>
-        </w:rPr>
-      </w:pPr>
-      <w:r>
-        <w:rPr>
-          <w:b/>
-          <w:bCs/>
-        </w:rPr>
-        <w:t>FP = 19,09</w:t>
-      </w:r>
-    </w:p>
-    <w:p>
-      <w:pPr>
-        <w:ind w:left="1416" w:firstLine="708"/>
-        <w:rPr>
-          <w:rFonts w:ascii="Arial" w:hAnsi="Arial" w:cs="Arial"/>
-          <w:b/>
-          <w:bCs/>
-        </w:rPr>
-      </w:pPr>
-      <w:r>
-        <w:rPr>
-          <w:b/>
-          <w:bCs/>
-        </w:rPr>
-        <w:t>FP ≈ 19</w:t>
-      </w:r>
-    </w:p>
-    <w:p>
-      <w:pPr>
-        <w:rPr>
-          <w:rFonts w:ascii="Arial" w:hAnsi="Arial" w:cs="Arial"/>
-          <w:b/>
-          <w:bCs/>
-        </w:rPr>
-      </w:pPr>
-    </w:p>
-    <w:p>
-      <w:pPr>
-        <w:rPr>
-          <w:rFonts w:ascii="Arial" w:hAnsi="Arial" w:cs="Arial"/>
-        </w:rPr>
-      </w:pPr>
-    </w:p>
-    <w:p>
-      <w:pPr>
-        <w:rPr>
-          <w:rFonts w:ascii="Arial" w:hAnsi="Arial" w:cs="Arial"/>
-        </w:rPr>
-      </w:pPr>
-    </w:p>
-    <w:p>
-      <w:pPr>
-        <w:rPr>
-          <w:rFonts w:ascii="Arial" w:hAnsi="Arial" w:cs="Arial"/>
-        </w:rPr>
-      </w:pPr>
-    </w:p>
-    <w:p>
-      <w:pPr>
-        <w:rPr>
-          <w:rFonts w:ascii="Arial" w:hAnsi="Arial" w:cs="Arial"/>
-        </w:rPr>
-      </w:pPr>
-    </w:p>
-    <w:p>
-      <w:pPr>
-        <w:rPr>
-          <w:rFonts w:ascii="Arial" w:hAnsi="Arial" w:cs="Arial"/>
-        </w:rPr>
-      </w:pPr>
-    </w:p>
-    <w:p>
-      <w:pPr>
-        <w:rPr>
-          <w:rFonts w:ascii="Arial" w:hAnsi="Arial" w:cs="Arial"/>
-        </w:rPr>
-      </w:pPr>
-    </w:p>
-    <w:p>
-      <w:pPr>
-        <w:rPr>
-          <w:rFonts w:ascii="Arial" w:hAnsi="Arial" w:cs="Arial"/>
-        </w:rPr>
-      </w:pPr>
-    </w:p>
-    <w:p>
-      <w:pPr>
-        <w:rPr>
-          <w:rFonts w:ascii="Arial" w:hAnsi="Arial" w:cs="Arial"/>
-        </w:rPr>
-      </w:pPr>
-    </w:p>
-    <w:p>
-      <w:pPr>
-        <w:rPr>
-          <w:rFonts w:ascii="Arial" w:hAnsi="Arial" w:cs="Arial"/>
+        <w:rPr>
+          <w:b/>
+          <w:bCs/>
+        </w:rPr>
+      </w:pPr>
+      <w:r>
+        <w:rPr>
+          <w:b/>
+          <w:bCs/>
+        </w:rPr>
+        <w:t>F</w:t>
+      </w:r>
+      <w:r>
+        <w:rPr>
+          <w:b/>
+          <w:bCs/>
+        </w:rPr>
+        <w:t>P = 23 * [0,65 + 0,01 * 18]</w:t>
+      </w:r>
+      <w:r>
+        <w:rPr>
+          <w:b/>
+          <w:bCs/>
+        </w:rPr>
+        <w:t xml:space="preserve"> </w:t>
+      </w:r>
+      <w:r>
+        <w:rPr>
+          <w:b/>
+          <w:bCs/>
+        </w:rPr>
+        <w:t>= 19,09 ≈ 19</w:t>
+      </w:r>
+    </w:p>
+    <w:p>
+      <w:pPr>
+        <w:rPr>
+          <w:rFonts w:ascii="Arial" w:hAnsi="Arial" w:cs="Arial"/>
+        </w:rPr>
+      </w:pPr>
+      <w:r>
+        <w:rPr>
           <w:sz w:val="28"/>
           <w:szCs w:val="28"/>
         </w:rPr>
-      </w:pPr>
-    </w:p>
-    <w:p>
-      <w:pPr>
-        <w:rPr>
-          <w:rFonts w:ascii="Arial" w:hAnsi="Arial" w:cs="Arial"/>
-        </w:rPr>
-      </w:pPr>
+        <w:lastRenderedPageBreak/>
+        <w:t>2. Es</w:t>
+      </w:r>
       <w:r>
         <w:rPr>
           <w:sz w:val="28"/>
           <w:szCs w:val="28"/>
         </w:rPr>
-        <w:t>2. Estimativa (Esforço, Prazo, Custo)</w:t>
+        <w:t>timativa (Esforço, Prazo, Custo)</w:t>
       </w:r>
     </w:p>
     <w:p>
@@ -2287,11 +2506,11 @@
           <w:bottom w:w="55" w:type="dxa"/>
           <w:right w:w="55" w:type="dxa"/>
         </w:tblCellMar>
-        <w:tblLook w:val="0000"/>
+        <w:tblLook w:val="0000" w:firstRow="0" w:lastRow="0" w:firstColumn="0" w:lastColumn="0" w:noHBand="0" w:noVBand="0"/>
       </w:tblPr>
       <w:tblGrid>
-        <w:gridCol w:w="1629"/>
-        <w:gridCol w:w="3046"/>
+        <w:gridCol w:w="1586"/>
+        <w:gridCol w:w="3089"/>
         <w:gridCol w:w="2223"/>
         <w:gridCol w:w="1577"/>
         <w:gridCol w:w="1155"/>
@@ -2302,7 +2521,7 @@
         </w:trPr>
         <w:tc>
           <w:tcPr>
-            <w:tcW w:w="1629" w:type="dxa"/>
+            <w:tcW w:w="1586" w:type="dxa"/>
             <w:tcBorders>
               <w:right w:val="nil"/>
             </w:tcBorders>
@@ -2325,7 +2544,7 @@
         </w:tc>
         <w:tc>
           <w:tcPr>
-            <w:tcW w:w="3046" w:type="dxa"/>
+            <w:tcW w:w="3089" w:type="dxa"/>
             <w:tcBorders>
               <w:left w:val="single" w:sz="2" w:space="0" w:color="000001"/>
               <w:right w:val="single" w:sz="2" w:space="0" w:color="000001"/>
@@ -2417,7 +2636,7 @@
         </w:trPr>
         <w:tc>
           <w:tcPr>
-            <w:tcW w:w="1629" w:type="dxa"/>
+            <w:tcW w:w="1586" w:type="dxa"/>
             <w:tcBorders>
               <w:right w:val="nil"/>
             </w:tcBorders>
@@ -2434,13 +2653,18 @@
               </w:rPr>
             </w:pPr>
             <w:r>
-              <w:t>19 FPs</w:t>
-            </w:r>
-          </w:p>
-        </w:tc>
-        <w:tc>
-          <w:tcPr>
-            <w:tcW w:w="3046" w:type="dxa"/>
+              <w:t xml:space="preserve">19 </w:t>
+            </w:r>
+            <w:proofErr w:type="spellStart"/>
+            <w:r>
+              <w:t>FPs</w:t>
+            </w:r>
+            <w:proofErr w:type="spellEnd"/>
+          </w:p>
+        </w:tc>
+        <w:tc>
+          <w:tcPr>
+            <w:tcW w:w="3089" w:type="dxa"/>
             <w:tcBorders>
               <w:left w:val="single" w:sz="2" w:space="0" w:color="000001"/>
               <w:right w:val="single" w:sz="2" w:space="0" w:color="000001"/>
@@ -2540,25 +2764,38 @@
           <w:rFonts w:ascii="Arial" w:hAnsi="Arial" w:cs="Arial"/>
         </w:rPr>
       </w:pPr>
-    </w:p>
-    <w:p>
-      <w:pPr>
-        <w:rPr>
-          <w:rFonts w:ascii="Arial" w:hAnsi="Arial" w:cs="Arial"/>
-        </w:rPr>
-      </w:pPr>
-      <w:r>
+      <w:r>
+        <w:rPr>
+          <w:rFonts w:ascii="Arial" w:hAnsi="Arial" w:cs="Arial"/>
+        </w:rPr>
+        <w:t>*</w:t>
+      </w:r>
+      <w:proofErr w:type="spellStart"/>
+      <w:r>
+        <w:rPr>
+          <w:rFonts w:ascii="Arial" w:hAnsi="Arial" w:cs="Arial"/>
+        </w:rPr>
+        <w:t>Obs</w:t>
+      </w:r>
+      <w:proofErr w:type="spellEnd"/>
+      <w:r>
+        <w:rPr>
+          <w:rFonts w:ascii="Arial" w:hAnsi="Arial" w:cs="Arial"/>
+        </w:rPr>
+        <w:t>: O programa foi terminado 3 dias após o prazo estimado.</w:t>
+      </w:r>
+    </w:p>
+    <w:p>
+      <w:pPr>
         <w:rPr>
           <w:sz w:val="28"/>
           <w:szCs w:val="28"/>
         </w:rPr>
-        <w:t>3. Diagrama Gantt de Controle</w:t>
-      </w:r>
-    </w:p>
-    <w:p>
-      <w:pPr>
-        <w:rPr>
-          <w:rFonts w:ascii="Arial" w:hAnsi="Arial" w:cs="Arial"/>
+      </w:pPr>
+    </w:p>
+    <w:p>
+      <w:pPr>
+        <w:rPr>
           <w:sz w:val="28"/>
           <w:szCs w:val="28"/>
         </w:rPr>
@@ -2567,21 +2804,14 @@
     <w:p>
       <w:pPr>
         <w:rPr>
-          <w:rFonts w:ascii="Arial" w:hAnsi="Arial" w:cs="Arial"/>
-        </w:rPr>
-      </w:pPr>
-      <w:r>
-        <w:rPr>
           <w:sz w:val="28"/>
           <w:szCs w:val="28"/>
         </w:rPr>
-        <w:t>4. Diagrama de Rede</w:t>
-      </w:r>
-    </w:p>
-    <w:p>
-      <w:pPr>
-        <w:rPr>
-          <w:rFonts w:ascii="Arial" w:hAnsi="Arial" w:cs="Arial"/>
+      </w:pPr>
+    </w:p>
+    <w:p>
+      <w:pPr>
+        <w:rPr>
           <w:sz w:val="28"/>
           <w:szCs w:val="28"/>
         </w:rPr>
@@ -2590,27 +2820,354 @@
     <w:p>
       <w:pPr>
         <w:rPr>
-          <w:rFonts w:ascii="Arial" w:hAnsi="Arial" w:cs="Arial"/>
-        </w:rPr>
-      </w:pPr>
-      <w:r>
-        <w:rPr>
           <w:sz w:val="28"/>
           <w:szCs w:val="28"/>
         </w:rPr>
-        <w:t>5. Lista de Riscos</w:t>
-      </w:r>
-    </w:p>
-    <w:p>
-      <w:pPr>
-        <w:rPr>
-          <w:rFonts w:ascii="Arial" w:hAnsi="Arial" w:cs="Arial"/>
-        </w:rPr>
-      </w:pPr>
-    </w:p>
-    <w:p>
-      <w:pPr>
-        <w:pStyle w:val="ListParagraph"/>
+      </w:pPr>
+    </w:p>
+    <w:p>
+      <w:pPr>
+        <w:rPr>
+          <w:sz w:val="28"/>
+          <w:szCs w:val="28"/>
+        </w:rPr>
+      </w:pPr>
+    </w:p>
+    <w:p>
+      <w:pPr>
+        <w:rPr>
+          <w:sz w:val="28"/>
+          <w:szCs w:val="28"/>
+        </w:rPr>
+      </w:pPr>
+    </w:p>
+    <w:p>
+      <w:pPr>
+        <w:rPr>
+          <w:sz w:val="28"/>
+          <w:szCs w:val="28"/>
+        </w:rPr>
+      </w:pPr>
+    </w:p>
+    <w:p>
+      <w:pPr>
+        <w:rPr>
+          <w:rFonts w:ascii="Arial" w:hAnsi="Arial" w:cs="Arial"/>
+        </w:rPr>
+      </w:pPr>
+      <w:r>
+        <w:rPr>
+          <w:sz w:val="28"/>
+          <w:szCs w:val="28"/>
+        </w:rPr>
+        <w:t xml:space="preserve">3. Diagrama </w:t>
+      </w:r>
+      <w:proofErr w:type="spellStart"/>
+      <w:r>
+        <w:rPr>
+          <w:sz w:val="28"/>
+          <w:szCs w:val="28"/>
+        </w:rPr>
+        <w:t>Gantt</w:t>
+      </w:r>
+      <w:proofErr w:type="spellEnd"/>
+      <w:r>
+        <w:rPr>
+          <w:sz w:val="28"/>
+          <w:szCs w:val="28"/>
+        </w:rPr>
+        <w:t xml:space="preserve"> de Controle</w:t>
+      </w:r>
+      <w:r>
+        <w:rPr>
+          <w:sz w:val="28"/>
+          <w:szCs w:val="28"/>
+        </w:rPr>
+        <w:t>/ Diagrama de R</w:t>
+      </w:r>
+      <w:r>
+        <w:rPr>
+          <w:sz w:val="28"/>
+          <w:szCs w:val="28"/>
+        </w:rPr>
+        <w:t>ede</w:t>
+      </w:r>
+    </w:p>
+    <w:p>
+      <w:pPr>
+        <w:rPr>
+          <w:rFonts w:ascii="Arial" w:hAnsi="Arial" w:cs="Arial"/>
+          <w:sz w:val="28"/>
+          <w:szCs w:val="28"/>
+        </w:rPr>
+      </w:pPr>
+    </w:p>
+    <w:p>
+      <w:pPr>
+        <w:rPr>
+          <w:rFonts w:ascii="Arial" w:hAnsi="Arial" w:cs="Arial"/>
+          <w:sz w:val="28"/>
+          <w:szCs w:val="28"/>
+        </w:rPr>
+      </w:pPr>
+    </w:p>
+    <w:p>
+      <w:pPr>
+        <w:rPr>
+          <w:rFonts w:ascii="Arial" w:hAnsi="Arial" w:cs="Arial"/>
+          <w:sz w:val="28"/>
+          <w:szCs w:val="28"/>
+        </w:rPr>
+      </w:pPr>
+    </w:p>
+    <w:p>
+      <w:pPr>
+        <w:rPr>
+          <w:rFonts w:ascii="Arial" w:hAnsi="Arial" w:cs="Arial"/>
+          <w:sz w:val="28"/>
+          <w:szCs w:val="28"/>
+        </w:rPr>
+      </w:pPr>
+    </w:p>
+    <w:p>
+      <w:pPr>
+        <w:rPr>
+          <w:rFonts w:ascii="Arial" w:hAnsi="Arial" w:cs="Arial"/>
+          <w:sz w:val="28"/>
+          <w:szCs w:val="28"/>
+        </w:rPr>
+      </w:pPr>
+    </w:p>
+    <w:p>
+      <w:pPr>
+        <w:rPr>
+          <w:rFonts w:ascii="Arial" w:hAnsi="Arial" w:cs="Arial"/>
+          <w:sz w:val="28"/>
+          <w:szCs w:val="28"/>
+        </w:rPr>
+      </w:pPr>
+    </w:p>
+    <w:p>
+      <w:pPr>
+        <w:rPr>
+          <w:rFonts w:ascii="Arial" w:hAnsi="Arial" w:cs="Arial"/>
+          <w:sz w:val="28"/>
+          <w:szCs w:val="28"/>
+        </w:rPr>
+      </w:pPr>
+    </w:p>
+    <w:p>
+      <w:pPr>
+        <w:rPr>
+          <w:rFonts w:ascii="Arial" w:hAnsi="Arial" w:cs="Arial"/>
+          <w:sz w:val="28"/>
+          <w:szCs w:val="28"/>
+        </w:rPr>
+      </w:pPr>
+    </w:p>
+    <w:p>
+      <w:pPr>
+        <w:rPr>
+          <w:rFonts w:ascii="Arial" w:hAnsi="Arial" w:cs="Arial"/>
+          <w:sz w:val="28"/>
+          <w:szCs w:val="28"/>
+        </w:rPr>
+      </w:pPr>
+    </w:p>
+    <w:p>
+      <w:pPr>
+        <w:rPr>
+          <w:rFonts w:ascii="Arial" w:hAnsi="Arial" w:cs="Arial"/>
+          <w:sz w:val="28"/>
+          <w:szCs w:val="28"/>
+        </w:rPr>
+      </w:pPr>
+    </w:p>
+    <w:p>
+      <w:pPr>
+        <w:rPr>
+          <w:rFonts w:ascii="Arial" w:hAnsi="Arial" w:cs="Arial"/>
+          <w:sz w:val="28"/>
+          <w:szCs w:val="28"/>
+        </w:rPr>
+      </w:pPr>
+    </w:p>
+    <w:p>
+      <w:pPr>
+        <w:rPr>
+          <w:rFonts w:ascii="Arial" w:hAnsi="Arial" w:cs="Arial"/>
+          <w:sz w:val="28"/>
+          <w:szCs w:val="28"/>
+        </w:rPr>
+      </w:pPr>
+    </w:p>
+    <w:p>
+      <w:pPr>
+        <w:rPr>
+          <w:rFonts w:ascii="Arial" w:hAnsi="Arial" w:cs="Arial"/>
+          <w:sz w:val="28"/>
+          <w:szCs w:val="28"/>
+        </w:rPr>
+      </w:pPr>
+    </w:p>
+    <w:p>
+      <w:pPr>
+        <w:rPr>
+          <w:rFonts w:ascii="Arial" w:hAnsi="Arial" w:cs="Arial"/>
+          <w:sz w:val="28"/>
+          <w:szCs w:val="28"/>
+        </w:rPr>
+      </w:pPr>
+    </w:p>
+    <w:p>
+      <w:pPr>
+        <w:rPr>
+          <w:rFonts w:ascii="Arial" w:hAnsi="Arial" w:cs="Arial"/>
+          <w:sz w:val="28"/>
+          <w:szCs w:val="28"/>
+        </w:rPr>
+      </w:pPr>
+    </w:p>
+    <w:p>
+      <w:pPr>
+        <w:rPr>
+          <w:rFonts w:ascii="Arial" w:hAnsi="Arial" w:cs="Arial"/>
+          <w:sz w:val="28"/>
+          <w:szCs w:val="28"/>
+        </w:rPr>
+      </w:pPr>
+    </w:p>
+    <w:p>
+      <w:pPr>
+        <w:rPr>
+          <w:rFonts w:ascii="Arial" w:hAnsi="Arial" w:cs="Arial"/>
+          <w:sz w:val="28"/>
+          <w:szCs w:val="28"/>
+        </w:rPr>
+      </w:pPr>
+    </w:p>
+    <w:p>
+      <w:pPr>
+        <w:rPr>
+          <w:rFonts w:ascii="Arial" w:hAnsi="Arial" w:cs="Arial"/>
+          <w:sz w:val="28"/>
+          <w:szCs w:val="28"/>
+        </w:rPr>
+      </w:pPr>
+    </w:p>
+    <w:p>
+      <w:pPr>
+        <w:rPr>
+          <w:rFonts w:ascii="Arial" w:hAnsi="Arial" w:cs="Arial"/>
+          <w:sz w:val="28"/>
+          <w:szCs w:val="28"/>
+        </w:rPr>
+      </w:pPr>
+    </w:p>
+    <w:p>
+      <w:pPr>
+        <w:rPr>
+          <w:rFonts w:ascii="Arial" w:hAnsi="Arial" w:cs="Arial"/>
+          <w:sz w:val="28"/>
+          <w:szCs w:val="28"/>
+        </w:rPr>
+      </w:pPr>
+    </w:p>
+    <w:p>
+      <w:pPr>
+        <w:rPr>
+          <w:rFonts w:ascii="Arial" w:hAnsi="Arial" w:cs="Arial"/>
+          <w:sz w:val="28"/>
+          <w:szCs w:val="28"/>
+        </w:rPr>
+      </w:pPr>
+    </w:p>
+    <w:p>
+      <w:pPr>
+        <w:rPr>
+          <w:rFonts w:ascii="Arial" w:hAnsi="Arial" w:cs="Arial"/>
+          <w:sz w:val="28"/>
+          <w:szCs w:val="28"/>
+        </w:rPr>
+      </w:pPr>
+    </w:p>
+    <w:p>
+      <w:pPr>
+        <w:rPr>
+          <w:rFonts w:ascii="Arial" w:hAnsi="Arial" w:cs="Arial"/>
+          <w:sz w:val="28"/>
+          <w:szCs w:val="28"/>
+        </w:rPr>
+      </w:pPr>
+    </w:p>
+    <w:p>
+      <w:pPr>
+        <w:rPr>
+          <w:rFonts w:ascii="Arial" w:hAnsi="Arial" w:cs="Arial"/>
+          <w:sz w:val="28"/>
+          <w:szCs w:val="28"/>
+        </w:rPr>
+      </w:pPr>
+    </w:p>
+    <w:p>
+      <w:pPr>
+        <w:rPr>
+          <w:rFonts w:ascii="Arial" w:hAnsi="Arial" w:cs="Arial"/>
+          <w:sz w:val="28"/>
+          <w:szCs w:val="28"/>
+        </w:rPr>
+      </w:pPr>
+    </w:p>
+    <w:p>
+      <w:pPr>
+        <w:rPr>
+          <w:rFonts w:ascii="Arial" w:hAnsi="Arial" w:cs="Arial"/>
+          <w:sz w:val="28"/>
+          <w:szCs w:val="28"/>
+        </w:rPr>
+      </w:pPr>
+    </w:p>
+    <w:p>
+      <w:pPr>
+        <w:rPr>
+          <w:rFonts w:ascii="Arial" w:hAnsi="Arial" w:cs="Arial"/>
+          <w:sz w:val="28"/>
+          <w:szCs w:val="28"/>
+        </w:rPr>
+      </w:pPr>
+    </w:p>
+    <w:p>
+      <w:pPr>
+        <w:rPr>
+          <w:rFonts w:ascii="Arial" w:hAnsi="Arial" w:cs="Arial"/>
+        </w:rPr>
+      </w:pPr>
+      <w:r>
+        <w:rPr>
+          <w:sz w:val="28"/>
+          <w:szCs w:val="28"/>
+        </w:rPr>
+        <w:lastRenderedPageBreak/>
+        <w:t>4</w:t>
+      </w:r>
+      <w:r>
+        <w:rPr>
+          <w:sz w:val="28"/>
+          <w:szCs w:val="28"/>
+        </w:rPr>
+        <w:t>. Lista de Riscos</w:t>
+      </w:r>
+    </w:p>
+    <w:p>
+      <w:pPr>
+        <w:rPr>
+          <w:rFonts w:ascii="Arial" w:hAnsi="Arial" w:cs="Arial"/>
+        </w:rPr>
+      </w:pPr>
+    </w:p>
+    <w:p>
+      <w:pPr>
+        <w:pStyle w:val="PargrafodaLista"/>
         <w:numPr>
           <w:ilvl w:val="0"/>
           <w:numId w:val="3"/>
@@ -2633,7 +3190,7 @@
     </w:p>
     <w:p>
       <w:pPr>
-        <w:pStyle w:val="ListParagraph"/>
+        <w:pStyle w:val="PargrafodaLista"/>
         <w:numPr>
           <w:ilvl w:val="0"/>
           <w:numId w:val="3"/>
@@ -2645,19 +3202,22 @@
     </w:p>
     <w:p>
       <w:pPr>
-        <w:pStyle w:val="ListParagraph"/>
+        <w:pStyle w:val="PargrafodaLista"/>
         <w:numPr>
           <w:ilvl w:val="0"/>
           <w:numId w:val="3"/>
         </w:numPr>
       </w:pPr>
       <w:r>
+        <w:t>/</w:t>
+      </w:r>
+      <w:r>
         <w:t>Perda de conexão com a Internet.</w:t>
       </w:r>
     </w:p>
     <w:p>
       <w:pPr>
-        <w:pStyle w:val="ListParagraph"/>
+        <w:pStyle w:val="PargrafodaLista"/>
         <w:numPr>
           <w:ilvl w:val="0"/>
           <w:numId w:val="3"/>
@@ -2688,7 +3248,7 @@
     </w:p>
     <w:p>
       <w:pPr>
-        <w:pStyle w:val="ListParagraph"/>
+        <w:pStyle w:val="PargrafodaLista"/>
         <w:numPr>
           <w:ilvl w:val="0"/>
           <w:numId w:val="3"/>
@@ -2711,14 +3271,22 @@
     </w:p>
     <w:p>
       <w:pPr>
-        <w:pStyle w:val="ListParagraph"/>
+        <w:pStyle w:val="PargrafodaLista"/>
         <w:numPr>
           <w:ilvl w:val="0"/>
           <w:numId w:val="3"/>
         </w:numPr>
       </w:pPr>
       <w:r>
-        <w:t>Forças da Natureza (chuva, terremoto, etc).</w:t>
+        <w:t xml:space="preserve">Forças da Natureza (chuva, terremoto, </w:t>
+      </w:r>
+      <w:proofErr w:type="spellStart"/>
+      <w:r>
+        <w:t>etc</w:t>
+      </w:r>
+      <w:proofErr w:type="spellEnd"/>
+      <w:r>
+        <w:t>).</w:t>
       </w:r>
     </w:p>
     <w:p>
@@ -2739,7 +3307,14 @@
           <w:sz w:val="28"/>
           <w:szCs w:val="28"/>
         </w:rPr>
-        <w:t>6. Formulários de Riscos</w:t>
+        <w:t>5</w:t>
+      </w:r>
+      <w:r>
+        <w:rPr>
+          <w:sz w:val="28"/>
+          <w:szCs w:val="28"/>
+        </w:rPr>
+        <w:t>. Formulários de Riscos</w:t>
       </w:r>
     </w:p>
     <w:p>
@@ -2814,7 +3389,7 @@
           <w:bottom w:w="55" w:type="dxa"/>
           <w:right w:w="55" w:type="dxa"/>
         </w:tblCellMar>
-        <w:tblLook w:val="0000"/>
+        <w:tblLook w:val="0000" w:firstRow="0" w:lastRow="0" w:firstColumn="0" w:lastColumn="0" w:noHBand="0" w:noVBand="0"/>
       </w:tblPr>
       <w:tblGrid>
         <w:gridCol w:w="855"/>
@@ -3048,34 +3623,6 @@
       </w:pPr>
       <w:bookmarkStart w:id="2" w:name="__DdeLink__280_16023246541"/>
       <w:bookmarkEnd w:id="2"/>
-    </w:p>
-    <w:p>
-      <w:pPr>
-        <w:rPr>
-          <w:rFonts w:ascii="Arial" w:hAnsi="Arial" w:cs="Arial"/>
-        </w:rPr>
-      </w:pPr>
-    </w:p>
-    <w:p>
-      <w:pPr>
-        <w:rPr>
-          <w:rFonts w:ascii="Arial" w:hAnsi="Arial" w:cs="Arial"/>
-        </w:rPr>
-      </w:pPr>
-    </w:p>
-    <w:p>
-      <w:pPr>
-        <w:rPr>
-          <w:rFonts w:ascii="Arial" w:hAnsi="Arial" w:cs="Arial"/>
-        </w:rPr>
-      </w:pPr>
-    </w:p>
-    <w:p>
-      <w:pPr>
-        <w:rPr>
-          <w:rFonts w:ascii="Arial" w:hAnsi="Arial" w:cs="Arial"/>
-        </w:rPr>
-      </w:pPr>
     </w:p>
     <w:tbl>
       <w:tblPr>
@@ -3093,7 +3640,7 @@
           <w:bottom w:w="55" w:type="dxa"/>
           <w:right w:w="55" w:type="dxa"/>
         </w:tblCellMar>
-        <w:tblLook w:val="0000"/>
+        <w:tblLook w:val="0000" w:firstRow="0" w:lastRow="0" w:firstColumn="0" w:lastColumn="0" w:noHBand="0" w:noVBand="0"/>
       </w:tblPr>
       <w:tblGrid>
         <w:gridCol w:w="855"/>
@@ -3342,7 +3889,7 @@
           <w:bottom w:w="55" w:type="dxa"/>
           <w:right w:w="55" w:type="dxa"/>
         </w:tblCellMar>
-        <w:tblLook w:val="0000"/>
+        <w:tblLook w:val="0000" w:firstRow="0" w:lastRow="0" w:firstColumn="0" w:lastColumn="0" w:noHBand="0" w:noVBand="0"/>
       </w:tblPr>
       <w:tblGrid>
         <w:gridCol w:w="855"/>
@@ -3591,7 +4138,7 @@
           <w:bottom w:w="55" w:type="dxa"/>
           <w:right w:w="55" w:type="dxa"/>
         </w:tblCellMar>
-        <w:tblLook w:val="0000"/>
+        <w:tblLook w:val="0000" w:firstRow="0" w:lastRow="0" w:firstColumn="0" w:lastColumn="0" w:noHBand="0" w:noVBand="0"/>
       </w:tblPr>
       <w:tblGrid>
         <w:gridCol w:w="855"/>
@@ -3602,7 +4149,7 @@
       <w:tr>
         <w:tc>
           <w:tcPr>
-            <w:tcW w:w="854" w:type="dxa"/>
+            <w:tcW w:w="855" w:type="dxa"/>
             <w:tcBorders>
               <w:right w:val="nil"/>
             </w:tcBorders>
@@ -3695,7 +4242,7 @@
       <w:tr>
         <w:tc>
           <w:tcPr>
-            <w:tcW w:w="9644" w:type="dxa"/>
+            <w:tcW w:w="9645" w:type="dxa"/>
             <w:gridSpan w:val="4"/>
             <w:tcBorders>
               <w:right w:val="single" w:sz="2" w:space="0" w:color="000001"/>
@@ -3720,7 +4267,7 @@
       <w:tr>
         <w:tc>
           <w:tcPr>
-            <w:tcW w:w="9644" w:type="dxa"/>
+            <w:tcW w:w="9645" w:type="dxa"/>
             <w:gridSpan w:val="4"/>
             <w:tcBorders>
               <w:right w:val="single" w:sz="2" w:space="0" w:color="000001"/>
@@ -3745,7 +4292,7 @@
       <w:tr>
         <w:tc>
           <w:tcPr>
-            <w:tcW w:w="9644" w:type="dxa"/>
+            <w:tcW w:w="9645" w:type="dxa"/>
             <w:gridSpan w:val="4"/>
             <w:tcBorders>
               <w:right w:val="single" w:sz="2" w:space="0" w:color="000001"/>
@@ -3770,7 +4317,228 @@
       <w:tr>
         <w:tc>
           <w:tcPr>
-            <w:tcW w:w="3179" w:type="dxa"/>
+            <w:tcW w:w="3180" w:type="dxa"/>
+            <w:gridSpan w:val="2"/>
+            <w:tcBorders>
+              <w:right w:val="nil"/>
+            </w:tcBorders>
+            <w:tcMar>
+              <w:left w:w="39" w:type="dxa"/>
+            </w:tcMar>
+          </w:tcPr>
+          <w:p>
+            <w:pPr>
+              <w:pStyle w:val="Contedodatabela"/>
+              <w:rPr>
+                <w:rFonts w:ascii="Arial" w:hAnsi="Arial" w:cs="Arial"/>
+              </w:rPr>
+            </w:pPr>
+            <w:r>
+              <w:t>S</w:t>
+            </w:r>
+            <w:r>
+              <w:t>tatus: Parado</w:t>
+            </w:r>
+          </w:p>
+        </w:tc>
+        <w:tc>
+          <w:tcPr>
+            <w:tcW w:w="6465" w:type="dxa"/>
+            <w:gridSpan w:val="2"/>
+            <w:tcBorders>
+              <w:left w:val="single" w:sz="2" w:space="0" w:color="000001"/>
+              <w:right w:val="single" w:sz="2" w:space="0" w:color="000001"/>
+            </w:tcBorders>
+            <w:tcMar>
+              <w:left w:w="39" w:type="dxa"/>
+            </w:tcMar>
+          </w:tcPr>
+          <w:p>
+            <w:pPr>
+              <w:pStyle w:val="Contedodatabela"/>
+              <w:rPr>
+                <w:rFonts w:ascii="Arial" w:hAnsi="Arial" w:cs="Arial"/>
+              </w:rPr>
+            </w:pPr>
+            <w:r>
+              <w:t>Autor: Vitor</w:t>
+            </w:r>
+          </w:p>
+        </w:tc>
+      </w:tr>
+      <w:tr>
+        <w:tc>
+          <w:tcPr>
+            <w:tcW w:w="855" w:type="dxa"/>
+            <w:tcBorders>
+              <w:right w:val="nil"/>
+            </w:tcBorders>
+            <w:tcMar>
+              <w:left w:w="39" w:type="dxa"/>
+            </w:tcMar>
+          </w:tcPr>
+          <w:p>
+            <w:pPr>
+              <w:pStyle w:val="Contedodatabela"/>
+              <w:rPr>
+                <w:rFonts w:ascii="Arial" w:hAnsi="Arial" w:cs="Arial"/>
+              </w:rPr>
+            </w:pPr>
+            <w:r>
+              <w:lastRenderedPageBreak/>
+              <w:t>Id: 5</w:t>
+            </w:r>
+          </w:p>
+        </w:tc>
+        <w:tc>
+          <w:tcPr>
+            <w:tcW w:w="2325" w:type="dxa"/>
+            <w:tcBorders>
+              <w:left w:val="single" w:sz="2" w:space="0" w:color="000001"/>
+              <w:right w:val="nil"/>
+            </w:tcBorders>
+            <w:tcMar>
+              <w:left w:w="39" w:type="dxa"/>
+            </w:tcMar>
+          </w:tcPr>
+          <w:p>
+            <w:pPr>
+              <w:pStyle w:val="Contedodatabela"/>
+              <w:rPr>
+                <w:rFonts w:ascii="Arial" w:hAnsi="Arial" w:cs="Arial"/>
+              </w:rPr>
+            </w:pPr>
+            <w:r>
+              <w:t>Data: 03/06/16</w:t>
+            </w:r>
+          </w:p>
+        </w:tc>
+        <w:tc>
+          <w:tcPr>
+            <w:tcW w:w="4048" w:type="dxa"/>
+            <w:tcBorders>
+              <w:left w:val="single" w:sz="2" w:space="0" w:color="000001"/>
+              <w:right w:val="nil"/>
+            </w:tcBorders>
+            <w:tcMar>
+              <w:left w:w="39" w:type="dxa"/>
+            </w:tcMar>
+          </w:tcPr>
+          <w:p>
+            <w:pPr>
+              <w:pStyle w:val="Contedodatabela"/>
+              <w:rPr>
+                <w:rFonts w:ascii="Arial" w:hAnsi="Arial" w:cs="Arial"/>
+              </w:rPr>
+            </w:pPr>
+            <w:r>
+              <w:t>Probabilidade: Baixo</w:t>
+            </w:r>
+          </w:p>
+        </w:tc>
+        <w:tc>
+          <w:tcPr>
+            <w:tcW w:w="2417" w:type="dxa"/>
+            <w:tcBorders>
+              <w:left w:val="single" w:sz="2" w:space="0" w:color="000001"/>
+              <w:right w:val="single" w:sz="2" w:space="0" w:color="000001"/>
+            </w:tcBorders>
+            <w:tcMar>
+              <w:left w:w="39" w:type="dxa"/>
+            </w:tcMar>
+          </w:tcPr>
+          <w:p>
+            <w:pPr>
+              <w:pStyle w:val="Contedodatabela"/>
+              <w:rPr>
+                <w:rFonts w:ascii="Arial" w:hAnsi="Arial" w:cs="Arial"/>
+              </w:rPr>
+            </w:pPr>
+            <w:r>
+              <w:t>Impacto: Alto</w:t>
+            </w:r>
+          </w:p>
+        </w:tc>
+      </w:tr>
+      <w:tr>
+        <w:tc>
+          <w:tcPr>
+            <w:tcW w:w="9645" w:type="dxa"/>
+            <w:gridSpan w:val="4"/>
+            <w:tcBorders>
+              <w:right w:val="single" w:sz="2" w:space="0" w:color="000001"/>
+            </w:tcBorders>
+            <w:tcMar>
+              <w:left w:w="39" w:type="dxa"/>
+            </w:tcMar>
+          </w:tcPr>
+          <w:p>
+            <w:pPr>
+              <w:pStyle w:val="Contedodatabela"/>
+              <w:rPr>
+                <w:rFonts w:ascii="Arial" w:hAnsi="Arial" w:cs="Arial"/>
+              </w:rPr>
+            </w:pPr>
+            <w:r>
+              <w:t>Descrição: Problemas pessoais impossíveis de se prever à médio/longo prazo.</w:t>
+            </w:r>
+          </w:p>
+        </w:tc>
+      </w:tr>
+      <w:tr>
+        <w:tc>
+          <w:tcPr>
+            <w:tcW w:w="9645" w:type="dxa"/>
+            <w:gridSpan w:val="4"/>
+            <w:tcBorders>
+              <w:right w:val="single" w:sz="2" w:space="0" w:color="000001"/>
+            </w:tcBorders>
+            <w:tcMar>
+              <w:left w:w="39" w:type="dxa"/>
+            </w:tcMar>
+          </w:tcPr>
+          <w:p>
+            <w:pPr>
+              <w:pStyle w:val="Contedodatabela"/>
+              <w:rPr>
+                <w:rFonts w:ascii="Arial" w:hAnsi="Arial" w:cs="Arial"/>
+              </w:rPr>
+            </w:pPr>
+            <w:r>
+              <w:t>Mitigação: Evitar atrasos no projeto para que imprevistos causem menos impacto no andamento.</w:t>
+            </w:r>
+          </w:p>
+        </w:tc>
+      </w:tr>
+      <w:tr>
+        <w:tc>
+          <w:tcPr>
+            <w:tcW w:w="9645" w:type="dxa"/>
+            <w:gridSpan w:val="4"/>
+            <w:tcBorders>
+              <w:right w:val="single" w:sz="2" w:space="0" w:color="000001"/>
+            </w:tcBorders>
+            <w:tcMar>
+              <w:left w:w="39" w:type="dxa"/>
+            </w:tcMar>
+          </w:tcPr>
+          <w:p>
+            <w:pPr>
+              <w:pStyle w:val="Contedodatabela"/>
+              <w:rPr>
+                <w:rFonts w:ascii="Arial" w:hAnsi="Arial" w:cs="Arial"/>
+              </w:rPr>
+            </w:pPr>
+            <w:r>
+              <w:t xml:space="preserve">Plano de contingência: Avisar aos envolvidos sobre a ausência devido ao problema. </w:t>
+            </w:r>
+          </w:p>
+        </w:tc>
+      </w:tr>
+      <w:tr>
+        <w:tc>
+          <w:tcPr>
+            <w:tcW w:w="3180" w:type="dxa"/>
             <w:gridSpan w:val="2"/>
             <w:tcBorders>
               <w:right w:val="nil"/>
@@ -3840,256 +4608,7 @@
           <w:bottom w:w="55" w:type="dxa"/>
           <w:right w:w="55" w:type="dxa"/>
         </w:tblCellMar>
-        <w:tblLook w:val="0000"/>
-      </w:tblPr>
-      <w:tblGrid>
-        <w:gridCol w:w="855"/>
-        <w:gridCol w:w="2325"/>
-        <w:gridCol w:w="4048"/>
-        <w:gridCol w:w="2417"/>
-      </w:tblGrid>
-      <w:tr>
-        <w:tc>
-          <w:tcPr>
-            <w:tcW w:w="854" w:type="dxa"/>
-            <w:tcBorders>
-              <w:right w:val="nil"/>
-            </w:tcBorders>
-            <w:tcMar>
-              <w:left w:w="39" w:type="dxa"/>
-            </w:tcMar>
-          </w:tcPr>
-          <w:p>
-            <w:pPr>
-              <w:pStyle w:val="Contedodatabela"/>
-              <w:rPr>
-                <w:rFonts w:ascii="Arial" w:hAnsi="Arial" w:cs="Arial"/>
-              </w:rPr>
-            </w:pPr>
-            <w:r>
-              <w:t>Id: 5</w:t>
-            </w:r>
-          </w:p>
-        </w:tc>
-        <w:tc>
-          <w:tcPr>
-            <w:tcW w:w="2325" w:type="dxa"/>
-            <w:tcBorders>
-              <w:left w:val="single" w:sz="2" w:space="0" w:color="000001"/>
-              <w:right w:val="nil"/>
-            </w:tcBorders>
-            <w:tcMar>
-              <w:left w:w="39" w:type="dxa"/>
-            </w:tcMar>
-          </w:tcPr>
-          <w:p>
-            <w:pPr>
-              <w:pStyle w:val="Contedodatabela"/>
-              <w:rPr>
-                <w:rFonts w:ascii="Arial" w:hAnsi="Arial" w:cs="Arial"/>
-              </w:rPr>
-            </w:pPr>
-            <w:r>
-              <w:t>Data: 03/06/16</w:t>
-            </w:r>
-          </w:p>
-        </w:tc>
-        <w:tc>
-          <w:tcPr>
-            <w:tcW w:w="4048" w:type="dxa"/>
-            <w:tcBorders>
-              <w:left w:val="single" w:sz="2" w:space="0" w:color="000001"/>
-              <w:right w:val="nil"/>
-            </w:tcBorders>
-            <w:tcMar>
-              <w:left w:w="39" w:type="dxa"/>
-            </w:tcMar>
-          </w:tcPr>
-          <w:p>
-            <w:pPr>
-              <w:pStyle w:val="Contedodatabela"/>
-              <w:rPr>
-                <w:rFonts w:ascii="Arial" w:hAnsi="Arial" w:cs="Arial"/>
-              </w:rPr>
-            </w:pPr>
-            <w:r>
-              <w:t>Probabilidade: Baixo</w:t>
-            </w:r>
-          </w:p>
-        </w:tc>
-        <w:tc>
-          <w:tcPr>
-            <w:tcW w:w="2417" w:type="dxa"/>
-            <w:tcBorders>
-              <w:left w:val="single" w:sz="2" w:space="0" w:color="000001"/>
-              <w:right w:val="single" w:sz="2" w:space="0" w:color="000001"/>
-            </w:tcBorders>
-            <w:tcMar>
-              <w:left w:w="39" w:type="dxa"/>
-            </w:tcMar>
-          </w:tcPr>
-          <w:p>
-            <w:pPr>
-              <w:pStyle w:val="Contedodatabela"/>
-              <w:rPr>
-                <w:rFonts w:ascii="Arial" w:hAnsi="Arial" w:cs="Arial"/>
-              </w:rPr>
-            </w:pPr>
-            <w:r>
-              <w:t>Impacto: Alto</w:t>
-            </w:r>
-          </w:p>
-        </w:tc>
-      </w:tr>
-      <w:tr>
-        <w:tc>
-          <w:tcPr>
-            <w:tcW w:w="9644" w:type="dxa"/>
-            <w:gridSpan w:val="4"/>
-            <w:tcBorders>
-              <w:right w:val="single" w:sz="2" w:space="0" w:color="000001"/>
-            </w:tcBorders>
-            <w:tcMar>
-              <w:left w:w="39" w:type="dxa"/>
-            </w:tcMar>
-          </w:tcPr>
-          <w:p>
-            <w:pPr>
-              <w:pStyle w:val="Contedodatabela"/>
-              <w:rPr>
-                <w:rFonts w:ascii="Arial" w:hAnsi="Arial" w:cs="Arial"/>
-              </w:rPr>
-            </w:pPr>
-            <w:r>
-              <w:t>Descrição: Problemas pessoais impossíveis de se prever à médio/longo prazo.</w:t>
-            </w:r>
-          </w:p>
-        </w:tc>
-      </w:tr>
-      <w:tr>
-        <w:tc>
-          <w:tcPr>
-            <w:tcW w:w="9644" w:type="dxa"/>
-            <w:gridSpan w:val="4"/>
-            <w:tcBorders>
-              <w:right w:val="single" w:sz="2" w:space="0" w:color="000001"/>
-            </w:tcBorders>
-            <w:tcMar>
-              <w:left w:w="39" w:type="dxa"/>
-            </w:tcMar>
-          </w:tcPr>
-          <w:p>
-            <w:pPr>
-              <w:pStyle w:val="Contedodatabela"/>
-              <w:rPr>
-                <w:rFonts w:ascii="Arial" w:hAnsi="Arial" w:cs="Arial"/>
-              </w:rPr>
-            </w:pPr>
-            <w:r>
-              <w:t>Mitigação: Evitar atrasos no projeto para que imprevistos causem menos impacto no andamento.</w:t>
-            </w:r>
-          </w:p>
-        </w:tc>
-      </w:tr>
-      <w:tr>
-        <w:tc>
-          <w:tcPr>
-            <w:tcW w:w="9644" w:type="dxa"/>
-            <w:gridSpan w:val="4"/>
-            <w:tcBorders>
-              <w:right w:val="single" w:sz="2" w:space="0" w:color="000001"/>
-            </w:tcBorders>
-            <w:tcMar>
-              <w:left w:w="39" w:type="dxa"/>
-            </w:tcMar>
-          </w:tcPr>
-          <w:p>
-            <w:pPr>
-              <w:pStyle w:val="Contedodatabela"/>
-              <w:rPr>
-                <w:rFonts w:ascii="Arial" w:hAnsi="Arial" w:cs="Arial"/>
-              </w:rPr>
-            </w:pPr>
-            <w:r>
-              <w:t xml:space="preserve">Plano de contingência: Avisar aos envolvidos sobre a ausência devido ao problema. </w:t>
-            </w:r>
-          </w:p>
-        </w:tc>
-      </w:tr>
-      <w:tr>
-        <w:tc>
-          <w:tcPr>
-            <w:tcW w:w="3179" w:type="dxa"/>
-            <w:gridSpan w:val="2"/>
-            <w:tcBorders>
-              <w:right w:val="nil"/>
-            </w:tcBorders>
-            <w:tcMar>
-              <w:left w:w="39" w:type="dxa"/>
-            </w:tcMar>
-          </w:tcPr>
-          <w:p>
-            <w:pPr>
-              <w:pStyle w:val="Contedodatabela"/>
-              <w:rPr>
-                <w:rFonts w:ascii="Arial" w:hAnsi="Arial" w:cs="Arial"/>
-              </w:rPr>
-            </w:pPr>
-            <w:r>
-              <w:t>Status: Parado</w:t>
-            </w:r>
-          </w:p>
-        </w:tc>
-        <w:tc>
-          <w:tcPr>
-            <w:tcW w:w="6465" w:type="dxa"/>
-            <w:gridSpan w:val="2"/>
-            <w:tcBorders>
-              <w:left w:val="single" w:sz="2" w:space="0" w:color="000001"/>
-              <w:right w:val="single" w:sz="2" w:space="0" w:color="000001"/>
-            </w:tcBorders>
-            <w:tcMar>
-              <w:left w:w="39" w:type="dxa"/>
-            </w:tcMar>
-          </w:tcPr>
-          <w:p>
-            <w:pPr>
-              <w:pStyle w:val="Contedodatabela"/>
-              <w:rPr>
-                <w:rFonts w:ascii="Arial" w:hAnsi="Arial" w:cs="Arial"/>
-              </w:rPr>
-            </w:pPr>
-            <w:r>
-              <w:t>Autor: Vitor</w:t>
-            </w:r>
-          </w:p>
-        </w:tc>
-      </w:tr>
-    </w:tbl>
-    <w:p>
-      <w:pPr>
-        <w:rPr>
-          <w:rFonts w:ascii="Arial" w:hAnsi="Arial" w:cs="Arial"/>
-        </w:rPr>
-      </w:pPr>
-    </w:p>
-    <w:tbl>
-      <w:tblPr>
-        <w:tblW w:w="9645" w:type="dxa"/>
-        <w:tblInd w:w="-45" w:type="dxa"/>
-        <w:tblBorders>
-          <w:top w:val="single" w:sz="2" w:space="0" w:color="000001"/>
-          <w:left w:val="single" w:sz="2" w:space="0" w:color="000001"/>
-          <w:bottom w:val="single" w:sz="2" w:space="0" w:color="000001"/>
-          <w:insideH w:val="single" w:sz="2" w:space="0" w:color="000001"/>
-        </w:tblBorders>
-        <w:tblCellMar>
-          <w:top w:w="55" w:type="dxa"/>
-          <w:left w:w="39" w:type="dxa"/>
-          <w:bottom w:w="55" w:type="dxa"/>
-          <w:right w:w="55" w:type="dxa"/>
-        </w:tblCellMar>
-        <w:tblLook w:val="0000"/>
+        <w:tblLook w:val="0000" w:firstRow="0" w:lastRow="0" w:firstColumn="0" w:lastColumn="0" w:noHBand="0" w:noVBand="0"/>
       </w:tblPr>
       <w:tblGrid>
         <w:gridCol w:w="855"/>
@@ -4334,8 +4853,8 @@
 </file>
 
 <file path=word/numbering.xml><?xml version="1.0" encoding="utf-8"?>
-<w:numbering xmlns:ve="http://schemas.openxmlformats.org/markup-compatibility/2006" xmlns:o="urn:schemas-microsoft-com:office:office" xmlns:r="http://schemas.openxmlformats.org/officeDocument/2006/relationships" xmlns:m="http://schemas.openxmlformats.org/officeDocument/2006/math" xmlns:v="urn:schemas-microsoft-com:vml" xmlns:wp="http://schemas.openxmlformats.org/drawingml/2006/wordprocessingDrawing" xmlns:w10="urn:schemas-microsoft-com:office:word" xmlns:w="http://schemas.openxmlformats.org/wordprocessingml/2006/main" xmlns:wne="http://schemas.microsoft.com/office/word/2006/wordml">
-  <w:abstractNum w:abstractNumId="0">
+<w:numbering xmlns:wpc="http://schemas.microsoft.com/office/word/2010/wordprocessingCanvas" xmlns:cx="http://schemas.microsoft.com/office/drawing/2014/chartex" xmlns:cx1="http://schemas.microsoft.com/office/drawing/2015/9/8/chartex" xmlns:cx2="http://schemas.microsoft.com/office/drawing/2015/10/21/chartex" xmlns:mc="http://schemas.openxmlformats.org/markup-compatibility/2006" xmlns:o="urn:schemas-microsoft-com:office:office" xmlns:r="http://schemas.openxmlformats.org/officeDocument/2006/relationships" xmlns:m="http://schemas.openxmlformats.org/officeDocument/2006/math" xmlns:v="urn:schemas-microsoft-com:vml" xmlns:wp14="http://schemas.microsoft.com/office/word/2010/wordprocessingDrawing" xmlns:wp="http://schemas.openxmlformats.org/drawingml/2006/wordprocessingDrawing" xmlns:w10="urn:schemas-microsoft-com:office:word" xmlns:w="http://schemas.openxmlformats.org/wordprocessingml/2006/main" xmlns:w14="http://schemas.microsoft.com/office/word/2010/wordml" xmlns:w15="http://schemas.microsoft.com/office/word/2012/wordml" xmlns:w16se="http://schemas.microsoft.com/office/word/2015/wordml/symex" xmlns:wpg="http://schemas.microsoft.com/office/word/2010/wordprocessingGroup" xmlns:wpi="http://schemas.microsoft.com/office/word/2010/wordprocessingInk" xmlns:wne="http://schemas.microsoft.com/office/word/2006/wordml" xmlns:wps="http://schemas.microsoft.com/office/word/2010/wordprocessingShape" mc:Ignorable="w14 w15 w16se wp14">
+  <w:abstractNum w:abstractNumId="0" w15:restartNumberingAfterBreak="0">
     <w:nsid w:val="26F963DC"/>
     <w:multiLevelType w:val="hybridMultilevel"/>
     <w:tmpl w:val="793C875E"/>
@@ -4448,7 +4967,7 @@
       </w:rPr>
     </w:lvl>
   </w:abstractNum>
-  <w:abstractNum w:abstractNumId="1">
+  <w:abstractNum w:abstractNumId="1" w15:restartNumberingAfterBreak="0">
     <w:nsid w:val="33807BA3"/>
     <w:multiLevelType w:val="hybridMultilevel"/>
     <w:tmpl w:val="DCFC3DDA"/>
@@ -4561,7 +5080,7 @@
       </w:rPr>
     </w:lvl>
   </w:abstractNum>
-  <w:abstractNum w:abstractNumId="2">
+  <w:abstractNum w:abstractNumId="2" w15:restartNumberingAfterBreak="0">
     <w:nsid w:val="3521641A"/>
     <w:multiLevelType w:val="hybridMultilevel"/>
     <w:tmpl w:val="F4A88C8C"/>
@@ -4687,156 +5206,389 @@
 </file>
 
 <file path=word/styles.xml><?xml version="1.0" encoding="utf-8"?>
-<w:styles xmlns:r="http://schemas.openxmlformats.org/officeDocument/2006/relationships" xmlns:w="http://schemas.openxmlformats.org/wordprocessingml/2006/main">
+<w:styles xmlns:mc="http://schemas.openxmlformats.org/markup-compatibility/2006" xmlns:r="http://schemas.openxmlformats.org/officeDocument/2006/relationships" xmlns:w="http://schemas.openxmlformats.org/wordprocessingml/2006/main" xmlns:w14="http://schemas.microsoft.com/office/word/2010/wordml" xmlns:w15="http://schemas.microsoft.com/office/word/2012/wordml" xmlns:w16se="http://schemas.microsoft.com/office/word/2015/wordml/symex" mc:Ignorable="w14 w15 w16se">
   <w:docDefaults>
     <w:rPrDefault>
       <w:rPr>
-        <w:rFonts w:asciiTheme="minorHAnsi" w:eastAsiaTheme="minorEastAsia" w:hAnsiTheme="minorHAnsi" w:cstheme="minorBidi"/>
-        <w:sz w:val="22"/>
-        <w:szCs w:val="22"/>
+        <w:rFonts w:ascii="Calibri" w:eastAsia="Times New Roman" w:hAnsi="Calibri" w:cs="Times New Roman"/>
         <w:lang w:val="pt-BR" w:eastAsia="pt-BR" w:bidi="ar-SA"/>
       </w:rPr>
     </w:rPrDefault>
     <w:pPrDefault/>
   </w:docDefaults>
-  <w:latentStyles w:defLockedState="0" w:defUIPriority="99" w:defSemiHidden="1" w:defUnhideWhenUsed="1" w:defQFormat="0" w:count="267">
-    <w:lsdException w:name="Normal" w:semiHidden="0" w:uiPriority="0" w:unhideWhenUsed="0" w:qFormat="1"/>
-    <w:lsdException w:name="heading 1" w:semiHidden="0" w:uiPriority="9" w:unhideWhenUsed="0" w:qFormat="1"/>
-    <w:lsdException w:name="heading 2" w:uiPriority="9" w:qFormat="1"/>
-    <w:lsdException w:name="heading 3" w:uiPriority="9" w:qFormat="1"/>
-    <w:lsdException w:name="heading 4" w:uiPriority="9" w:qFormat="1"/>
-    <w:lsdException w:name="heading 5" w:uiPriority="9" w:qFormat="1"/>
-    <w:lsdException w:name="heading 6" w:uiPriority="9" w:qFormat="1"/>
-    <w:lsdException w:name="heading 7" w:uiPriority="9" w:qFormat="1"/>
-    <w:lsdException w:name="heading 8" w:uiPriority="9" w:qFormat="1"/>
-    <w:lsdException w:name="heading 9" w:uiPriority="9" w:qFormat="1"/>
-    <w:lsdException w:name="toc 1" w:uiPriority="39"/>
-    <w:lsdException w:name="toc 2" w:uiPriority="39"/>
-    <w:lsdException w:name="toc 3" w:uiPriority="39"/>
-    <w:lsdException w:name="toc 4" w:uiPriority="39"/>
-    <w:lsdException w:name="toc 5" w:uiPriority="39"/>
-    <w:lsdException w:name="toc 6" w:uiPriority="39"/>
-    <w:lsdException w:name="toc 7" w:uiPriority="39"/>
-    <w:lsdException w:name="toc 8" w:uiPriority="39"/>
-    <w:lsdException w:name="toc 9" w:uiPriority="39"/>
-    <w:lsdException w:name="caption" w:uiPriority="35" w:qFormat="1"/>
-    <w:lsdException w:name="Title" w:semiHidden="0" w:uiPriority="10" w:unhideWhenUsed="0" w:qFormat="1"/>
-    <w:lsdException w:name="Default Paragraph Font" w:unhideWhenUsed="0"/>
-    <w:lsdException w:name="Subtitle" w:semiHidden="0" w:uiPriority="11" w:unhideWhenUsed="0" w:qFormat="1"/>
-    <w:lsdException w:name="Strong" w:semiHidden="0" w:uiPriority="22" w:unhideWhenUsed="0" w:qFormat="1"/>
-    <w:lsdException w:name="Emphasis" w:semiHidden="0" w:uiPriority="20" w:unhideWhenUsed="0" w:qFormat="1"/>
-    <w:lsdException w:name="Table Grid" w:semiHidden="0" w:uiPriority="59" w:unhideWhenUsed="0"/>
-    <w:lsdException w:name="Placeholder Text" w:unhideWhenUsed="0"/>
-    <w:lsdException w:name="No Spacing" w:semiHidden="0" w:uiPriority="1" w:unhideWhenUsed="0" w:qFormat="1"/>
-    <w:lsdException w:name="Light Shading" w:semiHidden="0" w:uiPriority="60" w:unhideWhenUsed="0"/>
-    <w:lsdException w:name="Light List" w:semiHidden="0" w:uiPriority="61" w:unhideWhenUsed="0"/>
-    <w:lsdException w:name="Light Grid" w:semiHidden="0" w:uiPriority="62" w:unhideWhenUsed="0"/>
-    <w:lsdException w:name="Medium Shading 1" w:semiHidden="0" w:uiPriority="63" w:unhideWhenUsed="0"/>
-    <w:lsdException w:name="Medium Shading 2" w:semiHidden="0" w:uiPriority="64" w:unhideWhenUsed="0"/>
-    <w:lsdException w:name="Medium List 1" w:semiHidden="0" w:uiPriority="65" w:unhideWhenUsed="0"/>
-    <w:lsdException w:name="Medium List 2" w:semiHidden="0" w:uiPriority="66" w:unhideWhenUsed="0"/>
-    <w:lsdException w:name="Medium Grid 1" w:semiHidden="0" w:uiPriority="67" w:unhideWhenUsed="0"/>
-    <w:lsdException w:name="Medium Grid 2" w:semiHidden="0" w:uiPriority="68" w:unhideWhenUsed="0"/>
-    <w:lsdException w:name="Medium Grid 3" w:semiHidden="0" w:uiPriority="69" w:unhideWhenUsed="0"/>
-    <w:lsdException w:name="Dark List" w:semiHidden="0" w:uiPriority="70" w:unhideWhenUsed="0"/>
-    <w:lsdException w:name="Colorful Shading" w:semiHidden="0" w:uiPriority="71" w:unhideWhenUsed="0"/>
-    <w:lsdException w:name="Colorful List" w:semiHidden="0" w:uiPriority="72" w:unhideWhenUsed="0"/>
-    <w:lsdException w:name="Colorful Grid" w:semiHidden="0" w:uiPriority="73" w:unhideWhenUsed="0"/>
-    <w:lsdException w:name="Light Shading Accent 1" w:semiHidden="0" w:uiPriority="60" w:unhideWhenUsed="0"/>
-    <w:lsdException w:name="Light List Accent 1" w:semiHidden="0" w:uiPriority="61" w:unhideWhenUsed="0"/>
-    <w:lsdException w:name="Light Grid Accent 1" w:semiHidden="0" w:uiPriority="62" w:unhideWhenUsed="0"/>
-    <w:lsdException w:name="Medium Shading 1 Accent 1" w:semiHidden="0" w:uiPriority="63" w:unhideWhenUsed="0"/>
-    <w:lsdException w:name="Medium Shading 2 Accent 1" w:semiHidden="0" w:uiPriority="64" w:unhideWhenUsed="0"/>
-    <w:lsdException w:name="Medium List 1 Accent 1" w:semiHidden="0" w:uiPriority="65" w:unhideWhenUsed="0"/>
-    <w:lsdException w:name="Revision" w:unhideWhenUsed="0"/>
-    <w:lsdException w:name="List Paragraph" w:semiHidden="0" w:unhideWhenUsed="0" w:qFormat="1"/>
-    <w:lsdException w:name="Quote" w:semiHidden="0" w:uiPriority="29" w:unhideWhenUsed="0" w:qFormat="1"/>
-    <w:lsdException w:name="Intense Quote" w:semiHidden="0" w:uiPriority="30" w:unhideWhenUsed="0" w:qFormat="1"/>
-    <w:lsdException w:name="Medium List 2 Accent 1" w:semiHidden="0" w:uiPriority="66" w:unhideWhenUsed="0"/>
-    <w:lsdException w:name="Medium Grid 1 Accent 1" w:semiHidden="0" w:uiPriority="67" w:unhideWhenUsed="0"/>
-    <w:lsdException w:name="Medium Grid 2 Accent 1" w:semiHidden="0" w:uiPriority="68" w:unhideWhenUsed="0"/>
-    <w:lsdException w:name="Medium Grid 3 Accent 1" w:semiHidden="0" w:uiPriority="69" w:unhideWhenUsed="0"/>
-    <w:lsdException w:name="Dark List Accent 1" w:semiHidden="0" w:uiPriority="70" w:unhideWhenUsed="0"/>
-    <w:lsdException w:name="Colorful Shading Accent 1" w:semiHidden="0" w:uiPriority="71" w:unhideWhenUsed="0"/>
-    <w:lsdException w:name="Colorful List Accent 1" w:semiHidden="0" w:uiPriority="72" w:unhideWhenUsed="0"/>
-    <w:lsdException w:name="Colorful Grid Accent 1" w:semiHidden="0" w:uiPriority="73" w:unhideWhenUsed="0"/>
-    <w:lsdException w:name="Light Shading Accent 2" w:semiHidden="0" w:uiPriority="60" w:unhideWhenUsed="0"/>
-    <w:lsdException w:name="Light List Accent 2" w:semiHidden="0" w:uiPriority="61" w:unhideWhenUsed="0"/>
-    <w:lsdException w:name="Light Grid Accent 2" w:semiHidden="0" w:uiPriority="62" w:unhideWhenUsed="0"/>
-    <w:lsdException w:name="Medium Shading 1 Accent 2" w:semiHidden="0" w:uiPriority="63" w:unhideWhenUsed="0"/>
-    <w:lsdException w:name="Medium Shading 2 Accent 2" w:semiHidden="0" w:uiPriority="64" w:unhideWhenUsed="0"/>
-    <w:lsdException w:name="Medium List 1 Accent 2" w:semiHidden="0" w:uiPriority="65" w:unhideWhenUsed="0"/>
-    <w:lsdException w:name="Medium List 2 Accent 2" w:semiHidden="0" w:uiPriority="66" w:unhideWhenUsed="0"/>
-    <w:lsdException w:name="Medium Grid 1 Accent 2" w:semiHidden="0" w:uiPriority="67" w:unhideWhenUsed="0"/>
-    <w:lsdException w:name="Medium Grid 2 Accent 2" w:semiHidden="0" w:uiPriority="68" w:unhideWhenUsed="0"/>
-    <w:lsdException w:name="Medium Grid 3 Accent 2" w:semiHidden="0" w:uiPriority="69" w:unhideWhenUsed="0"/>
-    <w:lsdException w:name="Dark List Accent 2" w:semiHidden="0" w:uiPriority="70" w:unhideWhenUsed="0"/>
-    <w:lsdException w:name="Colorful Shading Accent 2" w:semiHidden="0" w:uiPriority="71" w:unhideWhenUsed="0"/>
-    <w:lsdException w:name="Colorful List Accent 2" w:semiHidden="0" w:uiPriority="72" w:unhideWhenUsed="0"/>
-    <w:lsdException w:name="Colorful Grid Accent 2" w:semiHidden="0" w:uiPriority="73" w:unhideWhenUsed="0"/>
-    <w:lsdException w:name="Light Shading Accent 3" w:semiHidden="0" w:uiPriority="60" w:unhideWhenUsed="0"/>
-    <w:lsdException w:name="Light List Accent 3" w:semiHidden="0" w:uiPriority="61" w:unhideWhenUsed="0"/>
-    <w:lsdException w:name="Light Grid Accent 3" w:semiHidden="0" w:uiPriority="62" w:unhideWhenUsed="0"/>
-    <w:lsdException w:name="Medium Shading 1 Accent 3" w:semiHidden="0" w:uiPriority="63" w:unhideWhenUsed="0"/>
-    <w:lsdException w:name="Medium Shading 2 Accent 3" w:semiHidden="0" w:uiPriority="64" w:unhideWhenUsed="0"/>
-    <w:lsdException w:name="Medium List 1 Accent 3" w:semiHidden="0" w:uiPriority="65" w:unhideWhenUsed="0"/>
-    <w:lsdException w:name="Medium List 2 Accent 3" w:semiHidden="0" w:uiPriority="66" w:unhideWhenUsed="0"/>
-    <w:lsdException w:name="Medium Grid 1 Accent 3" w:semiHidden="0" w:uiPriority="67" w:unhideWhenUsed="0"/>
-    <w:lsdException w:name="Medium Grid 2 Accent 3" w:semiHidden="0" w:uiPriority="68" w:unhideWhenUsed="0"/>
-    <w:lsdException w:name="Medium Grid 3 Accent 3" w:semiHidden="0" w:uiPriority="69" w:unhideWhenUsed="0"/>
-    <w:lsdException w:name="Dark List Accent 3" w:semiHidden="0" w:uiPriority="70" w:unhideWhenUsed="0"/>
-    <w:lsdException w:name="Colorful Shading Accent 3" w:semiHidden="0" w:uiPriority="71" w:unhideWhenUsed="0"/>
-    <w:lsdException w:name="Colorful List Accent 3" w:semiHidden="0" w:uiPriority="72" w:unhideWhenUsed="0"/>
-    <w:lsdException w:name="Colorful Grid Accent 3" w:semiHidden="0" w:uiPriority="73" w:unhideWhenUsed="0"/>
-    <w:lsdException w:name="Light Shading Accent 4" w:semiHidden="0" w:uiPriority="60" w:unhideWhenUsed="0"/>
-    <w:lsdException w:name="Light List Accent 4" w:semiHidden="0" w:uiPriority="61" w:unhideWhenUsed="0"/>
-    <w:lsdException w:name="Light Grid Accent 4" w:semiHidden="0" w:uiPriority="62" w:unhideWhenUsed="0"/>
-    <w:lsdException w:name="Medium Shading 1 Accent 4" w:semiHidden="0" w:uiPriority="63" w:unhideWhenUsed="0"/>
-    <w:lsdException w:name="Medium Shading 2 Accent 4" w:semiHidden="0" w:uiPriority="64" w:unhideWhenUsed="0"/>
-    <w:lsdException w:name="Medium List 1 Accent 4" w:semiHidden="0" w:uiPriority="65" w:unhideWhenUsed="0"/>
-    <w:lsdException w:name="Medium List 2 Accent 4" w:semiHidden="0" w:uiPriority="66" w:unhideWhenUsed="0"/>
-    <w:lsdException w:name="Medium Grid 1 Accent 4" w:semiHidden="0" w:uiPriority="67" w:unhideWhenUsed="0"/>
-    <w:lsdException w:name="Medium Grid 2 Accent 4" w:semiHidden="0" w:uiPriority="68" w:unhideWhenUsed="0"/>
-    <w:lsdException w:name="Medium Grid 3 Accent 4" w:semiHidden="0" w:uiPriority="69" w:unhideWhenUsed="0"/>
-    <w:lsdException w:name="Dark List Accent 4" w:semiHidden="0" w:uiPriority="70" w:unhideWhenUsed="0"/>
-    <w:lsdException w:name="Colorful Shading Accent 4" w:semiHidden="0" w:uiPriority="71" w:unhideWhenUsed="0"/>
-    <w:lsdException w:name="Colorful List Accent 4" w:semiHidden="0" w:uiPriority="72" w:unhideWhenUsed="0"/>
-    <w:lsdException w:name="Colorful Grid Accent 4" w:semiHidden="0" w:uiPriority="73" w:unhideWhenUsed="0"/>
-    <w:lsdException w:name="Light Shading Accent 5" w:semiHidden="0" w:uiPriority="60" w:unhideWhenUsed="0"/>
-    <w:lsdException w:name="Light List Accent 5" w:semiHidden="0" w:uiPriority="61" w:unhideWhenUsed="0"/>
-    <w:lsdException w:name="Light Grid Accent 5" w:semiHidden="0" w:uiPriority="62" w:unhideWhenUsed="0"/>
-    <w:lsdException w:name="Medium Shading 1 Accent 5" w:semiHidden="0" w:uiPriority="63" w:unhideWhenUsed="0"/>
-    <w:lsdException w:name="Medium Shading 2 Accent 5" w:semiHidden="0" w:uiPriority="64" w:unhideWhenUsed="0"/>
-    <w:lsdException w:name="Medium List 1 Accent 5" w:semiHidden="0" w:uiPriority="65" w:unhideWhenUsed="0"/>
-    <w:lsdException w:name="Medium List 2 Accent 5" w:semiHidden="0" w:uiPriority="66" w:unhideWhenUsed="0"/>
-    <w:lsdException w:name="Medium Grid 1 Accent 5" w:semiHidden="0" w:uiPriority="67" w:unhideWhenUsed="0"/>
-    <w:lsdException w:name="Medium Grid 2 Accent 5" w:semiHidden="0" w:uiPriority="68" w:unhideWhenUsed="0"/>
-    <w:lsdException w:name="Medium Grid 3 Accent 5" w:semiHidden="0" w:uiPriority="69" w:unhideWhenUsed="0"/>
-    <w:lsdException w:name="Dark List Accent 5" w:semiHidden="0" w:uiPriority="70" w:unhideWhenUsed="0"/>
-    <w:lsdException w:name="Colorful Shading Accent 5" w:semiHidden="0" w:uiPriority="71" w:unhideWhenUsed="0"/>
-    <w:lsdException w:name="Colorful List Accent 5" w:semiHidden="0" w:uiPriority="72" w:unhideWhenUsed="0"/>
-    <w:lsdException w:name="Colorful Grid Accent 5" w:semiHidden="0" w:uiPriority="73" w:unhideWhenUsed="0"/>
-    <w:lsdException w:name="Light Shading Accent 6" w:semiHidden="0" w:uiPriority="60" w:unhideWhenUsed="0"/>
-    <w:lsdException w:name="Light List Accent 6" w:semiHidden="0" w:uiPriority="61" w:unhideWhenUsed="0"/>
-    <w:lsdException w:name="Light Grid Accent 6" w:semiHidden="0" w:uiPriority="62" w:unhideWhenUsed="0"/>
-    <w:lsdException w:name="Medium Shading 1 Accent 6" w:semiHidden="0" w:uiPriority="63" w:unhideWhenUsed="0"/>
-    <w:lsdException w:name="Medium Shading 2 Accent 6" w:semiHidden="0" w:uiPriority="64" w:unhideWhenUsed="0"/>
-    <w:lsdException w:name="Medium List 1 Accent 6" w:semiHidden="0" w:uiPriority="65" w:unhideWhenUsed="0"/>
-    <w:lsdException w:name="Medium List 2 Accent 6" w:semiHidden="0" w:uiPriority="66" w:unhideWhenUsed="0"/>
-    <w:lsdException w:name="Medium Grid 1 Accent 6" w:semiHidden="0" w:uiPriority="67" w:unhideWhenUsed="0"/>
-    <w:lsdException w:name="Medium Grid 2 Accent 6" w:semiHidden="0" w:uiPriority="68" w:unhideWhenUsed="0"/>
-    <w:lsdException w:name="Medium Grid 3 Accent 6" w:semiHidden="0" w:uiPriority="69" w:unhideWhenUsed="0"/>
-    <w:lsdException w:name="Dark List Accent 6" w:semiHidden="0" w:uiPriority="70" w:unhideWhenUsed="0"/>
-    <w:lsdException w:name="Colorful Shading Accent 6" w:semiHidden="0" w:uiPriority="71" w:unhideWhenUsed="0"/>
-    <w:lsdException w:name="Colorful List Accent 6" w:semiHidden="0" w:uiPriority="72" w:unhideWhenUsed="0"/>
-    <w:lsdException w:name="Colorful Grid Accent 6" w:semiHidden="0" w:uiPriority="73" w:unhideWhenUsed="0"/>
-    <w:lsdException w:name="Subtle Emphasis" w:semiHidden="0" w:uiPriority="19" w:unhideWhenUsed="0" w:qFormat="1"/>
-    <w:lsdException w:name="Intense Emphasis" w:semiHidden="0" w:uiPriority="21" w:unhideWhenUsed="0" w:qFormat="1"/>
-    <w:lsdException w:name="Subtle Reference" w:semiHidden="0" w:uiPriority="31" w:unhideWhenUsed="0" w:qFormat="1"/>
-    <w:lsdException w:name="Intense Reference" w:semiHidden="0" w:uiPriority="32" w:unhideWhenUsed="0" w:qFormat="1"/>
-    <w:lsdException w:name="Book Title" w:semiHidden="0" w:uiPriority="33" w:unhideWhenUsed="0" w:qFormat="1"/>
-    <w:lsdException w:name="Bibliography" w:uiPriority="37"/>
-    <w:lsdException w:name="TOC Heading" w:uiPriority="39" w:qFormat="1"/>
+  <w:latentStyles w:defLockedState="0" w:defUIPriority="99" w:defSemiHidden="0" w:defUnhideWhenUsed="0" w:defQFormat="0" w:count="372">
+    <w:lsdException w:name="Normal" w:uiPriority="0" w:qFormat="1"/>
+    <w:lsdException w:name="heading 1" w:uiPriority="9" w:qFormat="1"/>
+    <w:lsdException w:name="heading 2" w:semiHidden="1" w:uiPriority="9" w:unhideWhenUsed="1" w:qFormat="1"/>
+    <w:lsdException w:name="heading 3" w:semiHidden="1" w:uiPriority="9" w:unhideWhenUsed="1" w:qFormat="1"/>
+    <w:lsdException w:name="heading 4" w:semiHidden="1" w:uiPriority="9" w:unhideWhenUsed="1" w:qFormat="1"/>
+    <w:lsdException w:name="heading 5" w:semiHidden="1" w:uiPriority="9" w:unhideWhenUsed="1" w:qFormat="1"/>
+    <w:lsdException w:name="heading 6" w:semiHidden="1" w:uiPriority="9" w:unhideWhenUsed="1" w:qFormat="1"/>
+    <w:lsdException w:name="heading 7" w:semiHidden="1" w:uiPriority="9" w:unhideWhenUsed="1" w:qFormat="1"/>
+    <w:lsdException w:name="heading 8" w:semiHidden="1" w:uiPriority="9" w:unhideWhenUsed="1" w:qFormat="1"/>
+    <w:lsdException w:name="heading 9" w:semiHidden="1" w:uiPriority="9" w:unhideWhenUsed="1" w:qFormat="1"/>
+    <w:lsdException w:name="index 1" w:semiHidden="1" w:unhideWhenUsed="1"/>
+    <w:lsdException w:name="index 2" w:semiHidden="1" w:unhideWhenUsed="1"/>
+    <w:lsdException w:name="index 3" w:semiHidden="1" w:unhideWhenUsed="1"/>
+    <w:lsdException w:name="index 4" w:semiHidden="1" w:unhideWhenUsed="1"/>
+    <w:lsdException w:name="index 5" w:semiHidden="1" w:unhideWhenUsed="1"/>
+    <w:lsdException w:name="index 6" w:semiHidden="1" w:unhideWhenUsed="1"/>
+    <w:lsdException w:name="index 7" w:semiHidden="1" w:unhideWhenUsed="1"/>
+    <w:lsdException w:name="index 8" w:semiHidden="1" w:unhideWhenUsed="1"/>
+    <w:lsdException w:name="index 9" w:semiHidden="1" w:unhideWhenUsed="1"/>
+    <w:lsdException w:name="toc 1" w:semiHidden="1" w:uiPriority="39" w:unhideWhenUsed="1"/>
+    <w:lsdException w:name="toc 2" w:semiHidden="1" w:uiPriority="39" w:unhideWhenUsed="1"/>
+    <w:lsdException w:name="toc 3" w:semiHidden="1" w:uiPriority="39" w:unhideWhenUsed="1"/>
+    <w:lsdException w:name="toc 4" w:semiHidden="1" w:uiPriority="39" w:unhideWhenUsed="1"/>
+    <w:lsdException w:name="toc 5" w:semiHidden="1" w:uiPriority="39" w:unhideWhenUsed="1"/>
+    <w:lsdException w:name="toc 6" w:semiHidden="1" w:uiPriority="39" w:unhideWhenUsed="1"/>
+    <w:lsdException w:name="toc 7" w:semiHidden="1" w:uiPriority="39" w:unhideWhenUsed="1"/>
+    <w:lsdException w:name="toc 8" w:semiHidden="1" w:uiPriority="39" w:unhideWhenUsed="1"/>
+    <w:lsdException w:name="toc 9" w:semiHidden="1" w:uiPriority="39" w:unhideWhenUsed="1"/>
+    <w:lsdException w:name="Normal Indent" w:semiHidden="1" w:unhideWhenUsed="1"/>
+    <w:lsdException w:name="footnote text" w:semiHidden="1" w:unhideWhenUsed="1"/>
+    <w:lsdException w:name="annotation text" w:semiHidden="1" w:unhideWhenUsed="1"/>
+    <w:lsdException w:name="header" w:semiHidden="1" w:unhideWhenUsed="1"/>
+    <w:lsdException w:name="footer" w:semiHidden="1" w:unhideWhenUsed="1"/>
+    <w:lsdException w:name="index heading" w:semiHidden="1" w:unhideWhenUsed="1"/>
+    <w:lsdException w:name="caption" w:semiHidden="1" w:uiPriority="35" w:unhideWhenUsed="1" w:qFormat="1"/>
+    <w:lsdException w:name="table of figures" w:semiHidden="1" w:unhideWhenUsed="1"/>
+    <w:lsdException w:name="envelope address" w:semiHidden="1" w:unhideWhenUsed="1"/>
+    <w:lsdException w:name="envelope return" w:semiHidden="1" w:unhideWhenUsed="1"/>
+    <w:lsdException w:name="footnote reference" w:semiHidden="1" w:unhideWhenUsed="1"/>
+    <w:lsdException w:name="annotation reference" w:semiHidden="1" w:unhideWhenUsed="1"/>
+    <w:lsdException w:name="line number" w:semiHidden="1" w:unhideWhenUsed="1"/>
+    <w:lsdException w:name="page number" w:semiHidden="1" w:unhideWhenUsed="1"/>
+    <w:lsdException w:name="endnote reference" w:semiHidden="1" w:unhideWhenUsed="1"/>
+    <w:lsdException w:name="endnote text" w:semiHidden="1" w:unhideWhenUsed="1"/>
+    <w:lsdException w:name="table of authorities" w:semiHidden="1" w:unhideWhenUsed="1"/>
+    <w:lsdException w:name="macro" w:semiHidden="1" w:unhideWhenUsed="1"/>
+    <w:lsdException w:name="toa heading" w:semiHidden="1" w:unhideWhenUsed="1"/>
+    <w:lsdException w:name="List" w:semiHidden="1" w:unhideWhenUsed="1"/>
+    <w:lsdException w:name="List Bullet" w:semiHidden="1" w:unhideWhenUsed="1"/>
+    <w:lsdException w:name="List Number" w:semiHidden="1" w:unhideWhenUsed="1"/>
+    <w:lsdException w:name="List 2" w:semiHidden="1" w:unhideWhenUsed="1"/>
+    <w:lsdException w:name="List 3" w:semiHidden="1" w:unhideWhenUsed="1"/>
+    <w:lsdException w:name="List 4" w:semiHidden="1" w:unhideWhenUsed="1"/>
+    <w:lsdException w:name="List 5" w:semiHidden="1" w:unhideWhenUsed="1"/>
+    <w:lsdException w:name="List Bullet 2" w:semiHidden="1" w:unhideWhenUsed="1"/>
+    <w:lsdException w:name="List Bullet 3" w:semiHidden="1" w:unhideWhenUsed="1"/>
+    <w:lsdException w:name="List Bullet 4" w:semiHidden="1" w:unhideWhenUsed="1"/>
+    <w:lsdException w:name="List Bullet 5" w:semiHidden="1" w:unhideWhenUsed="1"/>
+    <w:lsdException w:name="List Number 2" w:semiHidden="1" w:unhideWhenUsed="1"/>
+    <w:lsdException w:name="List Number 3" w:semiHidden="1" w:unhideWhenUsed="1"/>
+    <w:lsdException w:name="List Number 4" w:semiHidden="1" w:unhideWhenUsed="1"/>
+    <w:lsdException w:name="List Number 5" w:semiHidden="1" w:unhideWhenUsed="1"/>
+    <w:lsdException w:name="Title" w:uiPriority="10" w:qFormat="1"/>
+    <w:lsdException w:name="Closing" w:semiHidden="1" w:unhideWhenUsed="1"/>
+    <w:lsdException w:name="Signature" w:semiHidden="1" w:unhideWhenUsed="1"/>
+    <w:lsdException w:name="Default Paragraph Font" w:semiHidden="1"/>
+    <w:lsdException w:name="Body Text" w:semiHidden="1" w:unhideWhenUsed="1"/>
+    <w:lsdException w:name="Body Text Indent" w:semiHidden="1" w:unhideWhenUsed="1"/>
+    <w:lsdException w:name="List Continue" w:semiHidden="1" w:unhideWhenUsed="1"/>
+    <w:lsdException w:name="List Continue 2" w:semiHidden="1" w:unhideWhenUsed="1"/>
+    <w:lsdException w:name="List Continue 3" w:semiHidden="1" w:unhideWhenUsed="1"/>
+    <w:lsdException w:name="List Continue 4" w:semiHidden="1" w:unhideWhenUsed="1"/>
+    <w:lsdException w:name="List Continue 5" w:semiHidden="1" w:unhideWhenUsed="1"/>
+    <w:lsdException w:name="Message Header" w:semiHidden="1" w:unhideWhenUsed="1"/>
+    <w:lsdException w:name="Subtitle" w:uiPriority="11" w:qFormat="1"/>
+    <w:lsdException w:name="Salutation" w:semiHidden="1" w:unhideWhenUsed="1"/>
+    <w:lsdException w:name="Date" w:semiHidden="1" w:unhideWhenUsed="1"/>
+    <w:lsdException w:name="Body Text First Indent" w:semiHidden="1" w:unhideWhenUsed="1"/>
+    <w:lsdException w:name="Body Text First Indent 2" w:semiHidden="1" w:unhideWhenUsed="1"/>
+    <w:lsdException w:name="Note Heading" w:semiHidden="1" w:unhideWhenUsed="1"/>
+    <w:lsdException w:name="Body Text 2" w:semiHidden="1" w:unhideWhenUsed="1"/>
+    <w:lsdException w:name="Body Text 3" w:semiHidden="1" w:unhideWhenUsed="1"/>
+    <w:lsdException w:name="Body Text Indent 2" w:semiHidden="1" w:unhideWhenUsed="1"/>
+    <w:lsdException w:name="Body Text Indent 3" w:semiHidden="1" w:unhideWhenUsed="1"/>
+    <w:lsdException w:name="Block Text" w:semiHidden="1" w:unhideWhenUsed="1"/>
+    <w:lsdException w:name="Hyperlink" w:semiHidden="1" w:unhideWhenUsed="1"/>
+    <w:lsdException w:name="FollowedHyperlink" w:semiHidden="1" w:unhideWhenUsed="1"/>
+    <w:lsdException w:name="Strong" w:uiPriority="22" w:qFormat="1"/>
+    <w:lsdException w:name="Emphasis" w:uiPriority="20" w:qFormat="1"/>
+    <w:lsdException w:name="Document Map" w:semiHidden="1" w:unhideWhenUsed="1"/>
+    <w:lsdException w:name="Plain Text" w:semiHidden="1" w:unhideWhenUsed="1"/>
+    <w:lsdException w:name="E-mail Signature" w:semiHidden="1" w:unhideWhenUsed="1"/>
+    <w:lsdException w:name="HTML Top of Form" w:semiHidden="1" w:unhideWhenUsed="1"/>
+    <w:lsdException w:name="HTML Bottom of Form" w:semiHidden="1" w:unhideWhenUsed="1"/>
+    <w:lsdException w:name="Normal (Web)" w:semiHidden="1" w:unhideWhenUsed="1"/>
+    <w:lsdException w:name="HTML Acronym" w:semiHidden="1" w:unhideWhenUsed="1"/>
+    <w:lsdException w:name="HTML Address" w:semiHidden="1" w:unhideWhenUsed="1"/>
+    <w:lsdException w:name="HTML Cite" w:semiHidden="1" w:unhideWhenUsed="1"/>
+    <w:lsdException w:name="HTML Code" w:semiHidden="1" w:unhideWhenUsed="1"/>
+    <w:lsdException w:name="HTML Definition" w:semiHidden="1" w:unhideWhenUsed="1"/>
+    <w:lsdException w:name="HTML Keyboard" w:semiHidden="1" w:unhideWhenUsed="1"/>
+    <w:lsdException w:name="HTML Preformatted" w:semiHidden="1" w:unhideWhenUsed="1"/>
+    <w:lsdException w:name="HTML Sample" w:semiHidden="1" w:unhideWhenUsed="1"/>
+    <w:lsdException w:name="HTML Typewriter" w:semiHidden="1" w:unhideWhenUsed="1"/>
+    <w:lsdException w:name="HTML Variable" w:semiHidden="1" w:unhideWhenUsed="1"/>
+    <w:lsdException w:name="Normal Table" w:semiHidden="1" w:unhideWhenUsed="1"/>
+    <w:lsdException w:name="annotation subject" w:semiHidden="1" w:unhideWhenUsed="1"/>
+    <w:lsdException w:name="No List" w:semiHidden="1" w:unhideWhenUsed="1"/>
+    <w:lsdException w:name="Outline List 1" w:semiHidden="1" w:unhideWhenUsed="1"/>
+    <w:lsdException w:name="Outline List 2" w:semiHidden="1" w:unhideWhenUsed="1"/>
+    <w:lsdException w:name="Outline List 3" w:semiHidden="1" w:unhideWhenUsed="1"/>
+    <w:lsdException w:name="Table Simple 1" w:semiHidden="1" w:unhideWhenUsed="1"/>
+    <w:lsdException w:name="Table Simple 2" w:semiHidden="1" w:unhideWhenUsed="1"/>
+    <w:lsdException w:name="Table Simple 3" w:semiHidden="1" w:unhideWhenUsed="1"/>
+    <w:lsdException w:name="Table Classic 1" w:semiHidden="1" w:unhideWhenUsed="1"/>
+    <w:lsdException w:name="Table Classic 2" w:semiHidden="1" w:unhideWhenUsed="1"/>
+    <w:lsdException w:name="Table Classic 3" w:semiHidden="1" w:unhideWhenUsed="1"/>
+    <w:lsdException w:name="Table Classic 4" w:semiHidden="1" w:unhideWhenUsed="1"/>
+    <w:lsdException w:name="Table Colorful 1" w:semiHidden="1" w:unhideWhenUsed="1"/>
+    <w:lsdException w:name="Table Colorful 2" w:semiHidden="1" w:unhideWhenUsed="1"/>
+    <w:lsdException w:name="Table Colorful 3" w:semiHidden="1" w:unhideWhenUsed="1"/>
+    <w:lsdException w:name="Table Columns 1" w:semiHidden="1" w:unhideWhenUsed="1"/>
+    <w:lsdException w:name="Table Columns 2" w:semiHidden="1" w:unhideWhenUsed="1"/>
+    <w:lsdException w:name="Table Columns 3" w:semiHidden="1" w:unhideWhenUsed="1"/>
+    <w:lsdException w:name="Table Columns 4" w:semiHidden="1" w:unhideWhenUsed="1"/>
+    <w:lsdException w:name="Table Columns 5" w:semiHidden="1" w:unhideWhenUsed="1"/>
+    <w:lsdException w:name="Table Grid 1" w:semiHidden="1" w:unhideWhenUsed="1"/>
+    <w:lsdException w:name="Table Grid 2" w:semiHidden="1" w:unhideWhenUsed="1"/>
+    <w:lsdException w:name="Table Grid 3" w:semiHidden="1" w:unhideWhenUsed="1"/>
+    <w:lsdException w:name="Table Grid 4" w:semiHidden="1" w:unhideWhenUsed="1"/>
+    <w:lsdException w:name="Table Grid 5" w:semiHidden="1" w:unhideWhenUsed="1"/>
+    <w:lsdException w:name="Table Grid 6" w:semiHidden="1" w:unhideWhenUsed="1"/>
+    <w:lsdException w:name="Table Grid 7" w:semiHidden="1" w:unhideWhenUsed="1"/>
+    <w:lsdException w:name="Table Grid 8" w:semiHidden="1" w:unhideWhenUsed="1"/>
+    <w:lsdException w:name="Table List 1" w:semiHidden="1" w:unhideWhenUsed="1"/>
+    <w:lsdException w:name="Table List 2" w:semiHidden="1" w:unhideWhenUsed="1"/>
+    <w:lsdException w:name="Table List 3" w:semiHidden="1" w:unhideWhenUsed="1"/>
+    <w:lsdException w:name="Table List 4" w:semiHidden="1" w:unhideWhenUsed="1"/>
+    <w:lsdException w:name="Table List 5" w:semiHidden="1" w:unhideWhenUsed="1"/>
+    <w:lsdException w:name="Table List 6" w:semiHidden="1" w:unhideWhenUsed="1"/>
+    <w:lsdException w:name="Table List 7" w:semiHidden="1" w:unhideWhenUsed="1"/>
+    <w:lsdException w:name="Table List 8" w:semiHidden="1" w:unhideWhenUsed="1"/>
+    <w:lsdException w:name="Table 3D effects 1" w:semiHidden="1" w:unhideWhenUsed="1"/>
+    <w:lsdException w:name="Table 3D effects 2" w:semiHidden="1" w:unhideWhenUsed="1"/>
+    <w:lsdException w:name="Table 3D effects 3" w:semiHidden="1" w:unhideWhenUsed="1"/>
+    <w:lsdException w:name="Table Contemporary" w:semiHidden="1" w:unhideWhenUsed="1"/>
+    <w:lsdException w:name="Table Elegant" w:semiHidden="1" w:unhideWhenUsed="1"/>
+    <w:lsdException w:name="Table Professional" w:semiHidden="1" w:unhideWhenUsed="1"/>
+    <w:lsdException w:name="Table Subtle 1" w:semiHidden="1" w:unhideWhenUsed="1"/>
+    <w:lsdException w:name="Table Subtle 2" w:semiHidden="1" w:unhideWhenUsed="1"/>
+    <w:lsdException w:name="Table Web 1" w:semiHidden="1" w:unhideWhenUsed="1"/>
+    <w:lsdException w:name="Table Web 2" w:semiHidden="1" w:unhideWhenUsed="1"/>
+    <w:lsdException w:name="Table Web 3" w:semiHidden="1" w:unhideWhenUsed="1"/>
+    <w:lsdException w:name="Balloon Text" w:semiHidden="1" w:unhideWhenUsed="1"/>
+    <w:lsdException w:name="Table Grid" w:uiPriority="59"/>
+    <w:lsdException w:name="Table Theme" w:semiHidden="1" w:unhideWhenUsed="1"/>
+    <w:lsdException w:name="Placeholder Text" w:semiHidden="1"/>
+    <w:lsdException w:name="No Spacing" w:uiPriority="1" w:qFormat="1"/>
+    <w:lsdException w:name="Light Shading" w:uiPriority="60"/>
+    <w:lsdException w:name="Light List" w:uiPriority="61"/>
+    <w:lsdException w:name="Light Grid" w:uiPriority="62"/>
+    <w:lsdException w:name="Medium Shading 1" w:uiPriority="63"/>
+    <w:lsdException w:name="Medium Shading 2" w:uiPriority="64"/>
+    <w:lsdException w:name="Medium List 1" w:uiPriority="65"/>
+    <w:lsdException w:name="Medium List 2" w:uiPriority="66"/>
+    <w:lsdException w:name="Medium Grid 1" w:uiPriority="67"/>
+    <w:lsdException w:name="Medium Grid 2" w:uiPriority="68"/>
+    <w:lsdException w:name="Medium Grid 3" w:uiPriority="69"/>
+    <w:lsdException w:name="Dark List" w:uiPriority="70"/>
+    <w:lsdException w:name="Colorful Shading" w:uiPriority="71"/>
+    <w:lsdException w:name="Colorful List" w:uiPriority="72"/>
+    <w:lsdException w:name="Colorful Grid" w:uiPriority="73"/>
+    <w:lsdException w:name="Light Shading Accent 1" w:uiPriority="60"/>
+    <w:lsdException w:name="Light List Accent 1" w:uiPriority="61"/>
+    <w:lsdException w:name="Light Grid Accent 1" w:uiPriority="62"/>
+    <w:lsdException w:name="Medium Shading 1 Accent 1" w:uiPriority="63"/>
+    <w:lsdException w:name="Medium Shading 2 Accent 1" w:uiPriority="64"/>
+    <w:lsdException w:name="Medium List 1 Accent 1" w:uiPriority="65"/>
+    <w:lsdException w:name="Revision" w:semiHidden="1"/>
+    <w:lsdException w:name="List Paragraph" w:qFormat="1"/>
+    <w:lsdException w:name="Quote" w:uiPriority="29" w:qFormat="1"/>
+    <w:lsdException w:name="Intense Quote" w:uiPriority="30" w:qFormat="1"/>
+    <w:lsdException w:name="Medium List 2 Accent 1" w:uiPriority="66"/>
+    <w:lsdException w:name="Medium Grid 1 Accent 1" w:uiPriority="67"/>
+    <w:lsdException w:name="Medium Grid 2 Accent 1" w:uiPriority="68"/>
+    <w:lsdException w:name="Medium Grid 3 Accent 1" w:uiPriority="69"/>
+    <w:lsdException w:name="Dark List Accent 1" w:uiPriority="70"/>
+    <w:lsdException w:name="Colorful Shading Accent 1" w:uiPriority="71"/>
+    <w:lsdException w:name="Colorful List Accent 1" w:uiPriority="72"/>
+    <w:lsdException w:name="Colorful Grid Accent 1" w:uiPriority="73"/>
+    <w:lsdException w:name="Light Shading Accent 2" w:uiPriority="60"/>
+    <w:lsdException w:name="Light List Accent 2" w:uiPriority="61"/>
+    <w:lsdException w:name="Light Grid Accent 2" w:uiPriority="62"/>
+    <w:lsdException w:name="Medium Shading 1 Accent 2" w:uiPriority="63"/>
+    <w:lsdException w:name="Medium Shading 2 Accent 2" w:uiPriority="64"/>
+    <w:lsdException w:name="Medium List 1 Accent 2" w:uiPriority="65"/>
+    <w:lsdException w:name="Medium List 2 Accent 2" w:uiPriority="66"/>
+    <w:lsdException w:name="Medium Grid 1 Accent 2" w:uiPriority="67"/>
+    <w:lsdException w:name="Medium Grid 2 Accent 2" w:uiPriority="68"/>
+    <w:lsdException w:name="Medium Grid 3 Accent 2" w:uiPriority="69"/>
+    <w:lsdException w:name="Dark List Accent 2" w:uiPriority="70"/>
+    <w:lsdException w:name="Colorful Shading Accent 2" w:uiPriority="71"/>
+    <w:lsdException w:name="Colorful List Accent 2" w:uiPriority="72"/>
+    <w:lsdException w:name="Colorful Grid Accent 2" w:uiPriority="73"/>
+    <w:lsdException w:name="Light Shading Accent 3" w:uiPriority="60"/>
+    <w:lsdException w:name="Light List Accent 3" w:uiPriority="61"/>
+    <w:lsdException w:name="Light Grid Accent 3" w:uiPriority="62"/>
+    <w:lsdException w:name="Medium Shading 1 Accent 3" w:uiPriority="63"/>
+    <w:lsdException w:name="Medium Shading 2 Accent 3" w:uiPriority="64"/>
+    <w:lsdException w:name="Medium List 1 Accent 3" w:uiPriority="65"/>
+    <w:lsdException w:name="Medium List 2 Accent 3" w:uiPriority="66"/>
+    <w:lsdException w:name="Medium Grid 1 Accent 3" w:uiPriority="67"/>
+    <w:lsdException w:name="Medium Grid 2 Accent 3" w:uiPriority="68"/>
+    <w:lsdException w:name="Medium Grid 3 Accent 3" w:uiPriority="69"/>
+    <w:lsdException w:name="Dark List Accent 3" w:uiPriority="70"/>
+    <w:lsdException w:name="Colorful Shading Accent 3" w:uiPriority="71"/>
+    <w:lsdException w:name="Colorful List Accent 3" w:uiPriority="72"/>
+    <w:lsdException w:name="Colorful Grid Accent 3" w:uiPriority="73"/>
+    <w:lsdException w:name="Light Shading Accent 4" w:uiPriority="60"/>
+    <w:lsdException w:name="Light List Accent 4" w:uiPriority="61"/>
+    <w:lsdException w:name="Light Grid Accent 4" w:uiPriority="62"/>
+    <w:lsdException w:name="Medium Shading 1 Accent 4" w:uiPriority="63"/>
+    <w:lsdException w:name="Medium Shading 2 Accent 4" w:uiPriority="64"/>
+    <w:lsdException w:name="Medium List 1 Accent 4" w:uiPriority="65"/>
+    <w:lsdException w:name="Medium List 2 Accent 4" w:uiPriority="66"/>
+    <w:lsdException w:name="Medium Grid 1 Accent 4" w:uiPriority="67"/>
+    <w:lsdException w:name="Medium Grid 2 Accent 4" w:uiPriority="68"/>
+    <w:lsdException w:name="Medium Grid 3 Accent 4" w:uiPriority="69"/>
+    <w:lsdException w:name="Dark List Accent 4" w:uiPriority="70"/>
+    <w:lsdException w:name="Colorful Shading Accent 4" w:uiPriority="71"/>
+    <w:lsdException w:name="Colorful List Accent 4" w:uiPriority="72"/>
+    <w:lsdException w:name="Colorful Grid Accent 4" w:uiPriority="73"/>
+    <w:lsdException w:name="Light Shading Accent 5" w:uiPriority="60"/>
+    <w:lsdException w:name="Light List Accent 5" w:uiPriority="61"/>
+    <w:lsdException w:name="Light Grid Accent 5" w:uiPriority="62"/>
+    <w:lsdException w:name="Medium Shading 1 Accent 5" w:uiPriority="63"/>
+    <w:lsdException w:name="Medium Shading 2 Accent 5" w:uiPriority="64"/>
+    <w:lsdException w:name="Medium List 1 Accent 5" w:uiPriority="65"/>
+    <w:lsdException w:name="Medium List 2 Accent 5" w:uiPriority="66"/>
+    <w:lsdException w:name="Medium Grid 1 Accent 5" w:uiPriority="67"/>
+    <w:lsdException w:name="Medium Grid 2 Accent 5" w:uiPriority="68"/>
+    <w:lsdException w:name="Medium Grid 3 Accent 5" w:uiPriority="69"/>
+    <w:lsdException w:name="Dark List Accent 5" w:uiPriority="70"/>
+    <w:lsdException w:name="Colorful Shading Accent 5" w:uiPriority="71"/>
+    <w:lsdException w:name="Colorful List Accent 5" w:uiPriority="72"/>
+    <w:lsdException w:name="Colorful Grid Accent 5" w:uiPriority="73"/>
+    <w:lsdException w:name="Light Shading Accent 6" w:uiPriority="60"/>
+    <w:lsdException w:name="Light List Accent 6" w:uiPriority="61"/>
+    <w:lsdException w:name="Light Grid Accent 6" w:uiPriority="62"/>
+    <w:lsdException w:name="Medium Shading 1 Accent 6" w:uiPriority="63"/>
+    <w:lsdException w:name="Medium Shading 2 Accent 6" w:uiPriority="64"/>
+    <w:lsdException w:name="Medium List 1 Accent 6" w:uiPriority="65"/>
+    <w:lsdException w:name="Medium List 2 Accent 6" w:uiPriority="66"/>
+    <w:lsdException w:name="Medium Grid 1 Accent 6" w:uiPriority="67"/>
+    <w:lsdException w:name="Medium Grid 2 Accent 6" w:uiPriority="68"/>
+    <w:lsdException w:name="Medium Grid 3 Accent 6" w:uiPriority="69"/>
+    <w:lsdException w:name="Dark List Accent 6" w:uiPriority="70"/>
+    <w:lsdException w:name="Colorful Shading Accent 6" w:uiPriority="71"/>
+    <w:lsdException w:name="Colorful List Accent 6" w:uiPriority="72"/>
+    <w:lsdException w:name="Colorful Grid Accent 6" w:uiPriority="73"/>
+    <w:lsdException w:name="Subtle Emphasis" w:uiPriority="19" w:qFormat="1"/>
+    <w:lsdException w:name="Intense Emphasis" w:uiPriority="21" w:qFormat="1"/>
+    <w:lsdException w:name="Subtle Reference" w:uiPriority="31" w:qFormat="1"/>
+    <w:lsdException w:name="Intense Reference" w:uiPriority="32" w:qFormat="1"/>
+    <w:lsdException w:name="Book Title" w:uiPriority="33" w:qFormat="1"/>
+    <w:lsdException w:name="Bibliography" w:semiHidden="1" w:uiPriority="37" w:unhideWhenUsed="1"/>
+    <w:lsdException w:name="TOC Heading" w:semiHidden="1" w:uiPriority="39" w:unhideWhenUsed="1" w:qFormat="1"/>
+    <w:lsdException w:name="Plain Table 1" w:uiPriority="41"/>
+    <w:lsdException w:name="Plain Table 2" w:uiPriority="42"/>
+    <w:lsdException w:name="Plain Table 3" w:uiPriority="43"/>
+    <w:lsdException w:name="Plain Table 4" w:uiPriority="44"/>
+    <w:lsdException w:name="Plain Table 5" w:uiPriority="45"/>
+    <w:lsdException w:name="Grid Table Light" w:uiPriority="40"/>
+    <w:lsdException w:name="Grid Table 1 Light" w:uiPriority="46"/>
+    <w:lsdException w:name="Grid Table 2" w:uiPriority="47"/>
+    <w:lsdException w:name="Grid Table 3" w:uiPriority="48"/>
+    <w:lsdException w:name="Grid Table 4" w:uiPriority="49"/>
+    <w:lsdException w:name="Grid Table 5 Dark" w:uiPriority="50"/>
+    <w:lsdException w:name="Grid Table 6 Colorful" w:uiPriority="51"/>
+    <w:lsdException w:name="Grid Table 7 Colorful" w:uiPriority="52"/>
+    <w:lsdException w:name="Grid Table 1 Light Accent 1" w:uiPriority="46"/>
+    <w:lsdException w:name="Grid Table 2 Accent 1" w:uiPriority="47"/>
+    <w:lsdException w:name="Grid Table 3 Accent 1" w:uiPriority="48"/>
+    <w:lsdException w:name="Grid Table 4 Accent 1" w:uiPriority="49"/>
+    <w:lsdException w:name="Grid Table 5 Dark Accent 1" w:uiPriority="50"/>
+    <w:lsdException w:name="Grid Table 6 Colorful Accent 1" w:uiPriority="51"/>
+    <w:lsdException w:name="Grid Table 7 Colorful Accent 1" w:uiPriority="52"/>
+    <w:lsdException w:name="Grid Table 1 Light Accent 2" w:uiPriority="46"/>
+    <w:lsdException w:name="Grid Table 2 Accent 2" w:uiPriority="47"/>
+    <w:lsdException w:name="Grid Table 3 Accent 2" w:uiPriority="48"/>
+    <w:lsdException w:name="Grid Table 4 Accent 2" w:uiPriority="49"/>
+    <w:lsdException w:name="Grid Table 5 Dark Accent 2" w:uiPriority="50"/>
+    <w:lsdException w:name="Grid Table 6 Colorful Accent 2" w:uiPriority="51"/>
+    <w:lsdException w:name="Grid Table 7 Colorful Accent 2" w:uiPriority="52"/>
+    <w:lsdException w:name="Grid Table 1 Light Accent 3" w:uiPriority="46"/>
+    <w:lsdException w:name="Grid Table 2 Accent 3" w:uiPriority="47"/>
+    <w:lsdException w:name="Grid Table 3 Accent 3" w:uiPriority="48"/>
+    <w:lsdException w:name="Grid Table 4 Accent 3" w:uiPriority="49"/>
+    <w:lsdException w:name="Grid Table 5 Dark Accent 3" w:uiPriority="50"/>
+    <w:lsdException w:name="Grid Table 6 Colorful Accent 3" w:uiPriority="51"/>
+    <w:lsdException w:name="Grid Table 7 Colorful Accent 3" w:uiPriority="52"/>
+    <w:lsdException w:name="Grid Table 1 Light Accent 4" w:uiPriority="46"/>
+    <w:lsdException w:name="Grid Table 2 Accent 4" w:uiPriority="47"/>
+    <w:lsdException w:name="Grid Table 3 Accent 4" w:uiPriority="48"/>
+    <w:lsdException w:name="Grid Table 4 Accent 4" w:uiPriority="49"/>
+    <w:lsdException w:name="Grid Table 5 Dark Accent 4" w:uiPriority="50"/>
+    <w:lsdException w:name="Grid Table 6 Colorful Accent 4" w:uiPriority="51"/>
+    <w:lsdException w:name="Grid Table 7 Colorful Accent 4" w:uiPriority="52"/>
+    <w:lsdException w:name="Grid Table 1 Light Accent 5" w:uiPriority="46"/>
+    <w:lsdException w:name="Grid Table 2 Accent 5" w:uiPriority="47"/>
+    <w:lsdException w:name="Grid Table 3 Accent 5" w:uiPriority="48"/>
+    <w:lsdException w:name="Grid Table 4 Accent 5" w:uiPriority="49"/>
+    <w:lsdException w:name="Grid Table 5 Dark Accent 5" w:uiPriority="50"/>
+    <w:lsdException w:name="Grid Table 6 Colorful Accent 5" w:uiPriority="51"/>
+    <w:lsdException w:name="Grid Table 7 Colorful Accent 5" w:uiPriority="52"/>
+    <w:lsdException w:name="Grid Table 1 Light Accent 6" w:uiPriority="46"/>
+    <w:lsdException w:name="Grid Table 2 Accent 6" w:uiPriority="47"/>
+    <w:lsdException w:name="Grid Table 3 Accent 6" w:uiPriority="48"/>
+    <w:lsdException w:name="Grid Table 4 Accent 6" w:uiPriority="49"/>
+    <w:lsdException w:name="Grid Table 5 Dark Accent 6" w:uiPriority="50"/>
+    <w:lsdException w:name="Grid Table 6 Colorful Accent 6" w:uiPriority="51"/>
+    <w:lsdException w:name="Grid Table 7 Colorful Accent 6" w:uiPriority="52"/>
+    <w:lsdException w:name="List Table 1 Light" w:uiPriority="46"/>
+    <w:lsdException w:name="List Table 2" w:uiPriority="47"/>
+    <w:lsdException w:name="List Table 3" w:uiPriority="48"/>
+    <w:lsdException w:name="List Table 4" w:uiPriority="49"/>
+    <w:lsdException w:name="List Table 5 Dark" w:uiPriority="50"/>
+    <w:lsdException w:name="List Table 6 Colorful" w:uiPriority="51"/>
+    <w:lsdException w:name="List Table 7 Colorful" w:uiPriority="52"/>
+    <w:lsdException w:name="List Table 1 Light Accent 1" w:uiPriority="46"/>
+    <w:lsdException w:name="List Table 2 Accent 1" w:uiPriority="47"/>
+    <w:lsdException w:name="List Table 3 Accent 1" w:uiPriority="48"/>
+    <w:lsdException w:name="List Table 4 Accent 1" w:uiPriority="49"/>
+    <w:lsdException w:name="List Table 5 Dark Accent 1" w:uiPriority="50"/>
+    <w:lsdException w:name="List Table 6 Colorful Accent 1" w:uiPriority="51"/>
+    <w:lsdException w:name="List Table 7 Colorful Accent 1" w:uiPriority="52"/>
+    <w:lsdException w:name="List Table 1 Light Accent 2" w:uiPriority="46"/>
+    <w:lsdException w:name="List Table 2 Accent 2" w:uiPriority="47"/>
+    <w:lsdException w:name="List Table 3 Accent 2" w:uiPriority="48"/>
+    <w:lsdException w:name="List Table 4 Accent 2" w:uiPriority="49"/>
+    <w:lsdException w:name="List Table 5 Dark Accent 2" w:uiPriority="50"/>
+    <w:lsdException w:name="List Table 6 Colorful Accent 2" w:uiPriority="51"/>
+    <w:lsdException w:name="List Table 7 Colorful Accent 2" w:uiPriority="52"/>
+    <w:lsdException w:name="List Table 1 Light Accent 3" w:uiPriority="46"/>
+    <w:lsdException w:name="List Table 2 Accent 3" w:uiPriority="47"/>
+    <w:lsdException w:name="List Table 3 Accent 3" w:uiPriority="48"/>
+    <w:lsdException w:name="List Table 4 Accent 3" w:uiPriority="49"/>
+    <w:lsdException w:name="List Table 5 Dark Accent 3" w:uiPriority="50"/>
+    <w:lsdException w:name="List Table 6 Colorful Accent 3" w:uiPriority="51"/>
+    <w:lsdException w:name="List Table 7 Colorful Accent 3" w:uiPriority="52"/>
+    <w:lsdException w:name="List Table 1 Light Accent 4" w:uiPriority="46"/>
+    <w:lsdException w:name="List Table 2 Accent 4" w:uiPriority="47"/>
+    <w:lsdException w:name="List Table 3 Accent 4" w:uiPriority="48"/>
+    <w:lsdException w:name="List Table 4 Accent 4" w:uiPriority="49"/>
+    <w:lsdException w:name="List Table 5 Dark Accent 4" w:uiPriority="50"/>
+    <w:lsdException w:name="List Table 6 Colorful Accent 4" w:uiPriority="51"/>
+    <w:lsdException w:name="List Table 7 Colorful Accent 4" w:uiPriority="52"/>
+    <w:lsdException w:name="List Table 1 Light Accent 5" w:uiPriority="46"/>
+    <w:lsdException w:name="List Table 2 Accent 5" w:uiPriority="47"/>
+    <w:lsdException w:name="List Table 3 Accent 5" w:uiPriority="48"/>
+    <w:lsdException w:name="List Table 4 Accent 5" w:uiPriority="49"/>
+    <w:lsdException w:name="List Table 5 Dark Accent 5" w:uiPriority="50"/>
+    <w:lsdException w:name="List Table 6 Colorful Accent 5" w:uiPriority="51"/>
+    <w:lsdException w:name="List Table 7 Colorful Accent 5" w:uiPriority="52"/>
+    <w:lsdException w:name="List Table 1 Light Accent 6" w:uiPriority="46"/>
+    <w:lsdException w:name="List Table 2 Accent 6" w:uiPriority="47"/>
+    <w:lsdException w:name="List Table 3 Accent 6" w:uiPriority="48"/>
+    <w:lsdException w:name="List Table 4 Accent 6" w:uiPriority="49"/>
+    <w:lsdException w:name="List Table 5 Dark Accent 6" w:uiPriority="50"/>
+    <w:lsdException w:name="List Table 6 Colorful Accent 6" w:uiPriority="51"/>
+    <w:lsdException w:name="List Table 7 Colorful Accent 6" w:uiPriority="52"/>
+    <w:lsdException w:name="Mention" w:semiHidden="1" w:unhideWhenUsed="1"/>
   </w:latentStyles>
   <w:style w:type="paragraph" w:default="1" w:styleId="Normal">
     <w:name w:val="Normal"/>
@@ -4853,16 +5605,17 @@
       <w:lang w:eastAsia="zh-CN"/>
     </w:rPr>
   </w:style>
-  <w:style w:type="character" w:default="1" w:styleId="DefaultParagraphFont">
+  <w:style w:type="character" w:default="1" w:styleId="Fontepargpadro">
     <w:name w:val="Default Paragraph Font"/>
-    <w:uiPriority w:val="99"/>
+    <w:uiPriority w:val="1"/>
+    <w:semiHidden/>
+    <w:unhideWhenUsed/>
   </w:style>
-  <w:style w:type="table" w:default="1" w:styleId="TableNormal">
+  <w:style w:type="table" w:default="1" w:styleId="Tabelanormal">
     <w:name w:val="Normal Table"/>
     <w:uiPriority w:val="99"/>
     <w:semiHidden/>
     <w:unhideWhenUsed/>
-    <w:qFormat/>
     <w:tblPr>
       <w:tblInd w:w="0" w:type="dxa"/>
       <w:tblCellMar>
@@ -4873,7 +5626,7 @@
       </w:tblCellMar>
     </w:tblPr>
   </w:style>
-  <w:style w:type="numbering" w:default="1" w:styleId="NoList">
+  <w:style w:type="numbering" w:default="1" w:styleId="Semlista">
     <w:name w:val="No List"/>
     <w:uiPriority w:val="99"/>
     <w:semiHidden/>
@@ -4887,7 +5640,7 @@
       <w:suppressLineNumbers/>
     </w:pPr>
   </w:style>
-  <w:style w:type="paragraph" w:styleId="ListParagraph">
+  <w:style w:type="paragraph" w:styleId="PargrafodaLista">
     <w:name w:val="List Paragraph"/>
     <w:basedOn w:val="Normal"/>
     <w:uiPriority w:val="99"/>
@@ -4905,6 +5658,22 @@
       <w:szCs w:val="22"/>
       <w:lang w:eastAsia="en-US"/>
     </w:rPr>
+  </w:style>
+  <w:style w:type="table" w:styleId="Tabelacomgrade">
+    <w:name w:val="Table Grid"/>
+    <w:basedOn w:val="Tabelanormal"/>
+    <w:uiPriority w:val="59"/>
+    <w:rsid w:val="00AD6446"/>
+    <w:tblPr>
+      <w:tblBorders>
+        <w:top w:val="single" w:sz="4" w:space="0" w:color="auto"/>
+        <w:left w:val="single" w:sz="4" w:space="0" w:color="auto"/>
+        <w:bottom w:val="single" w:sz="4" w:space="0" w:color="auto"/>
+        <w:right w:val="single" w:sz="4" w:space="0" w:color="auto"/>
+        <w:insideH w:val="single" w:sz="4" w:space="0" w:color="auto"/>
+        <w:insideV w:val="single" w:sz="4" w:space="0" w:color="auto"/>
+      </w:tblBorders>
+    </w:tblPr>
   </w:style>
 </w:styles>
 </file>

</xml_diff>